<commit_message>
final version requirements doc
</commit_message>
<xml_diff>
--- a/Software Requirments/מסמך דרישות.docx
+++ b/Software Requirments/מסמך דרישות.docx
@@ -12,8 +12,6 @@
           <w:szCs w:val="32"/>
         </w:rPr>
       </w:pPr>
-      <w:bookmarkStart w:id="0" w:name="_GoBack"/>
-      <w:bookmarkEnd w:id="0"/>
       <w:r>
         <w:rPr>
           <w:rFonts w:hint="cs"/>
@@ -259,6 +257,8 @@
             </w:r>
           </w:hyperlink>
         </w:p>
+        <w:bookmarkStart w:id="0" w:name="_GoBack"/>
+        <w:bookmarkEnd w:id="0"/>
         <w:p>
           <w:pPr>
             <w:pStyle w:val="TOC1"/>
@@ -270,66 +270,93 @@
               <w:noProof/>
             </w:rPr>
           </w:pPr>
-          <w:hyperlink w:anchor="_Toc36751962" w:history="1">
-            <w:r>
-              <w:rPr>
-                <w:rStyle w:val="Hyperlink"/>
-                <w:rFonts w:asciiTheme="minorBidi" w:hAnsiTheme="minorBidi"/>
-                <w:noProof/>
-                <w:rtl/>
-              </w:rPr>
-              <w:t>חקר ישימות:</w:t>
-            </w:r>
-            <w:r>
-              <w:rPr>
-                <w:noProof/>
-                <w:webHidden/>
-              </w:rPr>
-              <w:tab/>
-            </w:r>
-            <w:r>
-              <w:rPr>
-                <w:noProof/>
-                <w:webHidden/>
-              </w:rPr>
-              <w:fldChar w:fldCharType="begin"/>
-            </w:r>
-            <w:r>
-              <w:rPr>
-                <w:noProof/>
-                <w:webHidden/>
-              </w:rPr>
-              <w:instrText xml:space="preserve"> PAGEREF _Toc36751962 \h </w:instrText>
-            </w:r>
-            <w:r>
-              <w:rPr>
-                <w:noProof/>
-                <w:webHidden/>
-              </w:rPr>
-            </w:r>
-            <w:r>
-              <w:rPr>
-                <w:noProof/>
-                <w:webHidden/>
-              </w:rPr>
-              <w:fldChar w:fldCharType="separate"/>
-            </w:r>
-            <w:r>
-              <w:rPr>
-                <w:noProof/>
-                <w:webHidden/>
-                <w:rtl/>
-              </w:rPr>
-              <w:t>1</w:t>
-            </w:r>
-            <w:r>
-              <w:rPr>
-                <w:noProof/>
-                <w:webHidden/>
-              </w:rPr>
-              <w:fldChar w:fldCharType="end"/>
-            </w:r>
-          </w:hyperlink>
+          <w:r>
+            <w:rPr>
+              <w:noProof/>
+            </w:rPr>
+            <w:fldChar w:fldCharType="begin"/>
+          </w:r>
+          <w:r>
+            <w:rPr>
+              <w:noProof/>
+            </w:rPr>
+            <w:instrText xml:space="preserve"> HYPERLINK \l "_Toc36751962" </w:instrText>
+          </w:r>
+          <w:r>
+            <w:rPr>
+              <w:noProof/>
+            </w:rPr>
+          </w:r>
+          <w:r>
+            <w:rPr>
+              <w:noProof/>
+            </w:rPr>
+            <w:fldChar w:fldCharType="separate"/>
+          </w:r>
+          <w:r>
+            <w:rPr>
+              <w:rStyle w:val="Hyperlink"/>
+              <w:rFonts w:asciiTheme="minorBidi" w:hAnsiTheme="minorBidi"/>
+              <w:noProof/>
+              <w:rtl/>
+            </w:rPr>
+            <w:t>חקר ישימות:</w:t>
+          </w:r>
+          <w:r>
+            <w:rPr>
+              <w:noProof/>
+              <w:webHidden/>
+            </w:rPr>
+            <w:tab/>
+          </w:r>
+          <w:r>
+            <w:rPr>
+              <w:noProof/>
+              <w:webHidden/>
+            </w:rPr>
+            <w:fldChar w:fldCharType="begin"/>
+          </w:r>
+          <w:r>
+            <w:rPr>
+              <w:noProof/>
+              <w:webHidden/>
+            </w:rPr>
+            <w:instrText xml:space="preserve"> PAGEREF _Toc36751962 \h </w:instrText>
+          </w:r>
+          <w:r>
+            <w:rPr>
+              <w:noProof/>
+              <w:webHidden/>
+            </w:rPr>
+          </w:r>
+          <w:r>
+            <w:rPr>
+              <w:noProof/>
+              <w:webHidden/>
+            </w:rPr>
+            <w:fldChar w:fldCharType="separate"/>
+          </w:r>
+          <w:r>
+            <w:rPr>
+              <w:noProof/>
+              <w:webHidden/>
+              <w:rtl/>
+            </w:rPr>
+            <w:t>1</w:t>
+          </w:r>
+          <w:r>
+            <w:rPr>
+              <w:noProof/>
+              <w:webHidden/>
+            </w:rPr>
+            <w:fldChar w:fldCharType="end"/>
+          </w:r>
+          <w:r>
+            <w:rPr>
+              <w:noProof/>
+            </w:rPr>
+            <w:fldChar w:fldCharType="end"/>
+          </w:r>
         </w:p>
         <w:p>
           <w:pPr>
@@ -976,6 +1003,80 @@
     <w:p>
       <w:pPr>
         <w:bidi/>
+        <w:rPr>
+          <w:rFonts w:hint="cs"/>
+          <w:rtl/>
+        </w:rPr>
+      </w:pPr>
+      <w:r>
+        <w:rPr>
+          <w:rFonts w:hint="cs"/>
+          <w:rtl/>
+        </w:rPr>
+        <w:t>מערכת חכמה שתאפשר ניהול מלאי של חנות מחשבים וציוד היקפי כולל הזמנות וניהול לקוחות.</w:t>
+      </w:r>
+    </w:p>
+    <w:p>
+      <w:pPr>
+        <w:bidi/>
+        <w:rPr>
+          <w:rFonts w:hint="cs"/>
+          <w:rtl/>
+        </w:rPr>
+      </w:pPr>
+      <w:r>
+        <w:rPr>
+          <w:rFonts w:hint="cs"/>
+          <w:rtl/>
+        </w:rPr>
+        <w:t>המערכת תכיל מידע בנוגע לכמויות מלאי בחנות וכמו כן מידע בנוגע לכל פריט כגון מפרט טכני.</w:t>
+      </w:r>
+    </w:p>
+    <w:p>
+      <w:pPr>
+        <w:bidi/>
+        <w:rPr>
+          <w:rtl/>
+        </w:rPr>
+      </w:pPr>
+      <w:r>
+        <w:rPr>
+          <w:rFonts w:hint="cs"/>
+          <w:rtl/>
+        </w:rPr>
+        <w:t>המערכת תאפשר להפיק דוחות ולעקוב אחר הזמנות של לקוחות החנות.</w:t>
+      </w:r>
+    </w:p>
+    <w:p>
+      <w:pPr>
+        <w:pStyle w:val="1"/>
+        <w:bidi/>
+        <w:spacing w:line="360" w:lineRule="auto"/>
+        <w:rPr>
+          <w:rFonts w:asciiTheme="minorBidi" w:hAnsiTheme="minorBidi" w:cstheme="minorBidi"/>
+          <w:rtl/>
+        </w:rPr>
+      </w:pPr>
+      <w:bookmarkStart w:id="3" w:name="_Toc36751962"/>
+      <w:r>
+        <w:rPr>
+          <w:rFonts w:asciiTheme="minorBidi" w:hAnsiTheme="minorBidi" w:cstheme="minorBidi"/>
+          <w:rtl/>
+        </w:rPr>
+        <w:t xml:space="preserve">חקר </w:t>
+      </w:r>
+      <w:r>
+        <w:rPr>
+          <w:rFonts w:asciiTheme="minorBidi" w:hAnsiTheme="minorBidi" w:cstheme="minorBidi"/>
+          <w:rtl/>
+        </w:rPr>
+        <w:t>ישימות:</w:t>
+      </w:r>
+      <w:bookmarkEnd w:id="3"/>
+    </w:p>
+    <w:p>
+      <w:pPr>
+        <w:bidi/>
         <w:spacing w:after="0" w:line="360" w:lineRule="auto"/>
         <w:rPr>
           <w:rtl/>
@@ -986,42 +1087,21 @@
           <w:rFonts w:hint="cs"/>
           <w:rtl/>
         </w:rPr>
-        <w:t>מטרת הפרויקט היא יישום של אפליקצי</w:t>
-      </w:r>
-      <w:r>
-        <w:rPr>
-          <w:rFonts w:hint="eastAsia"/>
-          <w:rtl/>
-        </w:rPr>
-        <w:t>ית</w:t>
-      </w:r>
-      <w:r>
-        <w:rPr>
-          <w:rFonts w:hint="cs"/>
-          <w:rtl/>
-        </w:rPr>
-        <w:t xml:space="preserve"> </w:t>
-      </w:r>
-      <w:r>
-        <w:rPr>
-          <w:rFonts w:hint="cs"/>
-          <w:rtl/>
-        </w:rPr>
-        <w:t xml:space="preserve">רכישות </w:t>
-      </w:r>
-      <w:r>
-        <w:rPr>
-          <w:rFonts w:hint="cs"/>
-          <w:rtl/>
-        </w:rPr>
-        <w:t>מחשבים וציוד היקפי</w:t>
-      </w:r>
-      <w:r>
-        <w:rPr>
-          <w:rFonts w:hint="cs"/>
-          <w:rtl/>
-        </w:rPr>
-        <w:t>.</w:t>
+        <w:t xml:space="preserve">האפליקציה מיועדת </w:t>
+      </w:r>
+      <w:r>
+        <w:rPr>
+          <w:rFonts w:hint="cs"/>
+          <w:rtl/>
+        </w:rPr>
+        <w:t>לבעלי חנויות מחשבים ולקוחותיהם</w:t>
+      </w:r>
+      <w:r>
+        <w:rPr>
+          <w:rFonts w:hint="cs"/>
+          <w:rtl/>
+        </w:rPr>
+        <w:t xml:space="preserve">. </w:t>
       </w:r>
     </w:p>
     <w:p>
@@ -1037,167 +1117,6 @@
           <w:rFonts w:hint="cs"/>
           <w:rtl/>
         </w:rPr>
-        <w:t xml:space="preserve">פיתוח המערכת יתבסס על פיתוח מנגנון אשר יאפשר למערכת לנהל משתמשים, </w:t>
-      </w:r>
-      <w:r>
-        <w:rPr>
-          <w:rFonts w:hint="cs"/>
-          <w:rtl/>
-        </w:rPr>
-        <w:t xml:space="preserve">ניהול הזמנות של משתמש </w:t>
-      </w:r>
-      <w:r>
-        <w:rPr>
-          <w:rFonts w:hint="cs"/>
-          <w:rtl/>
-        </w:rPr>
-        <w:t>ה</w:t>
-      </w:r>
-      <w:r>
-        <w:rPr>
-          <w:rFonts w:hint="cs"/>
-          <w:rtl/>
-        </w:rPr>
-        <w:t>כולל מעקב אחר ביצוע הזמנה</w:t>
-      </w:r>
-      <w:r>
-        <w:rPr>
-          <w:rFonts w:hint="cs"/>
-          <w:rtl/>
-        </w:rPr>
-        <w:t>.</w:t>
-      </w:r>
-    </w:p>
-    <w:p>
-      <w:pPr>
-        <w:bidi/>
-        <w:spacing w:after="0" w:line="360" w:lineRule="auto"/>
-        <w:rPr>
-          <w:rtl/>
-        </w:rPr>
-      </w:pPr>
-      <w:r>
-        <w:rPr>
-          <w:rFonts w:hint="cs"/>
-          <w:rtl/>
-        </w:rPr>
-        <w:t xml:space="preserve">למערכת תהיה אפשרות לנהל מלאי ע"י מוכר על מנת להוסיף/להסיר ציוד מהחנות. </w:t>
-      </w:r>
-    </w:p>
-    <w:p>
-      <w:pPr>
-        <w:bidi/>
-        <w:spacing w:after="0" w:line="360" w:lineRule="auto"/>
-        <w:rPr>
-          <w:rtl/>
-        </w:rPr>
-      </w:pPr>
-      <w:r>
-        <w:rPr>
-          <w:rFonts w:hint="cs"/>
-          <w:rtl/>
-        </w:rPr>
-        <w:t>כמו כן תוצג רשימת הציוד בחנות עם אופצי</w:t>
-      </w:r>
-      <w:r>
-        <w:rPr>
-          <w:rFonts w:hint="cs"/>
-          <w:rtl/>
-        </w:rPr>
-        <w:t>ו</w:t>
-      </w:r>
-      <w:r>
-        <w:rPr>
-          <w:rFonts w:hint="cs"/>
-          <w:rtl/>
-        </w:rPr>
-        <w:t>ת חיפוש</w:t>
-      </w:r>
-      <w:r>
-        <w:rPr>
-          <w:rFonts w:hint="cs"/>
-          <w:rtl/>
-        </w:rPr>
-        <w:t xml:space="preserve"> וסינון</w:t>
-      </w:r>
-      <w:r>
-        <w:rPr>
-          <w:rFonts w:hint="cs"/>
-          <w:rtl/>
-        </w:rPr>
-        <w:t>.</w:t>
-      </w:r>
-    </w:p>
-    <w:p>
-      <w:pPr>
-        <w:pStyle w:val="1"/>
-        <w:bidi/>
-        <w:spacing w:line="360" w:lineRule="auto"/>
-        <w:rPr>
-          <w:rFonts w:asciiTheme="minorBidi" w:hAnsiTheme="minorBidi" w:cstheme="minorBidi"/>
-          <w:rtl/>
-        </w:rPr>
-      </w:pPr>
-      <w:bookmarkStart w:id="3" w:name="_Toc36751962"/>
-      <w:r>
-        <w:rPr>
-          <w:rFonts w:asciiTheme="minorBidi" w:hAnsiTheme="minorBidi" w:cstheme="minorBidi"/>
-          <w:rtl/>
-        </w:rPr>
-        <w:t xml:space="preserve">חקר </w:t>
-      </w:r>
-      <w:r>
-        <w:rPr>
-          <w:rFonts w:asciiTheme="minorBidi" w:hAnsiTheme="minorBidi" w:cstheme="minorBidi"/>
-          <w:rtl/>
-        </w:rPr>
-        <w:t>ישימות:</w:t>
-      </w:r>
-      <w:bookmarkEnd w:id="3"/>
-    </w:p>
-    <w:p>
-      <w:pPr>
-        <w:bidi/>
-        <w:spacing w:after="0" w:line="360" w:lineRule="auto"/>
-        <w:rPr>
-          <w:rtl/>
-        </w:rPr>
-      </w:pPr>
-      <w:r>
-        <w:rPr>
-          <w:rFonts w:hint="cs"/>
-          <w:rtl/>
-        </w:rPr>
-        <w:t xml:space="preserve">האפליקציה מיועדת </w:t>
-      </w:r>
-      <w:r>
-        <w:rPr>
-          <w:rFonts w:hint="cs"/>
-          <w:rtl/>
-        </w:rPr>
-        <w:t>לבעלי חנויות מחשבים ולקוחותיהם</w:t>
-      </w:r>
-      <w:r>
-        <w:rPr>
-          <w:rFonts w:hint="cs"/>
-          <w:rtl/>
-        </w:rPr>
-        <w:t xml:space="preserve">. </w:t>
-      </w:r>
-    </w:p>
-    <w:p>
-      <w:pPr>
-        <w:bidi/>
-        <w:spacing w:after="0" w:line="360" w:lineRule="auto"/>
-        <w:rPr>
-          <w:rtl/>
-        </w:rPr>
-      </w:pPr>
-      <w:r>
-        <w:rPr>
-          <w:rFonts w:hint="cs"/>
-          <w:rtl/>
-        </w:rPr>
         <w:t>המערכת תוכל לקדם את מטרות הארגון בכך ש</w:t>
       </w:r>
       <w:r>
@@ -1205,21 +1124,21 @@
           <w:rFonts w:hint="cs"/>
           <w:rtl/>
         </w:rPr>
-        <w:t>תהליכים בחנות יוכלו להתבצע באופן אוטומטי ובכך להפחית את כמות העובדים בחברה</w:t>
-      </w:r>
-      <w:r>
-        <w:rPr>
-          <w:rFonts w:hint="cs"/>
-          <w:rtl/>
-        </w:rPr>
-        <w:t>.</w:t>
-      </w:r>
-      <w:r>
-        <w:rPr>
-          <w:rFonts w:hint="cs"/>
-          <w:rtl/>
-        </w:rPr>
-        <w:t xml:space="preserve"> כמו כן לא יהיו המתנות לנציגים</w:t>
+        <w:t xml:space="preserve">תהליכים בחנות יוכלו להתבצע באופן אוטומטי </w:t>
+      </w:r>
+      <w:r>
+        <w:rPr>
+          <w:rFonts w:hint="cs"/>
+          <w:rtl/>
+        </w:rPr>
+        <w:t>ובכך להחליף תהליכים שבוצעו בעבר באופן ידני כגון ניהול קלסרי תיעוד. כמו כן המערכת תייעל המתנות</w:t>
+      </w:r>
+      <w:r>
+        <w:rPr>
+          <w:rFonts w:hint="cs"/>
+          <w:rtl/>
+        </w:rPr>
+        <w:t xml:space="preserve"> לנציגים</w:t>
       </w:r>
       <w:r>
         <w:rPr>
@@ -1850,7 +1769,7 @@
           <w:rFonts w:hint="cs"/>
           <w:rtl/>
         </w:rPr>
-        <w:t xml:space="preserve"> ו</w:t>
+        <w:t xml:space="preserve">, </w:t>
       </w:r>
       <w:r>
         <w:rPr>
@@ -1864,7 +1783,21 @@
           <w:rFonts w:hint="cs"/>
           <w:rtl/>
         </w:rPr>
-        <w:t>, סוג משתמש</w:t>
+        <w:t xml:space="preserve">, </w:t>
+      </w:r>
+      <w:r>
+        <w:rPr>
+          <w:rFonts w:hint="cs"/>
+          <w:rtl/>
+        </w:rPr>
+        <w:t>מס' טלפון ו</w:t>
+      </w:r>
+      <w:r>
+        <w:rPr>
+          <w:rFonts w:hint="cs"/>
+          <w:rtl/>
+        </w:rPr>
+        <w:t>סוג משתמש</w:t>
       </w:r>
       <w:r>
         <w:rPr>
@@ -2575,7 +2508,7 @@
                           <a14:useLocalDpi xmlns:a14="http://schemas.microsoft.com/office/drawing/2010/main" val="0"/>
                         </a:ext>
                         <a:ext uri="{96DAC541-7B7A-43D3-8B79-37D633B846F1}">
-                          <asvg:svgBlip xmlns="" xmlns:cx1="http://schemas.microsoft.com/office/drawing/2015/9/8/chartex" xmlns:cx2="http://schemas.microsoft.com/office/drawing/2015/10/21/chartex" xmlns:cx3="http://schemas.microsoft.com/office/drawing/2016/5/9/chartex" xmlns:cx4="http://schemas.microsoft.com/office/drawing/2016/5/10/chartex" xmlns:cx5="http://schemas.microsoft.com/office/drawing/2016/5/11/chartex" xmlns:cx6="http://schemas.microsoft.com/office/drawing/2016/5/12/chartex" xmlns:cx7="http://schemas.microsoft.com/office/drawing/2016/5/13/chartex" xmlns:cx8="http://schemas.microsoft.com/office/drawing/2016/5/14/chartex" xmlns:aink="http://schemas.microsoft.com/office/drawing/2016/ink" xmlns:am3d="http://schemas.microsoft.com/office/drawing/2017/model3d" xmlns:o="urn:schemas-microsoft-com:office:office" xmlns:v="urn:schemas-microsoft-com:vml" xmlns:w10="urn:schemas-microsoft-com:office:word" xmlns:w="http://schemas.openxmlformats.org/wordprocessingml/2006/main" xmlns:w16cid="http://schemas.microsoft.com/office/word/2016/wordml/cid" xmlns:asvg="http://schemas.microsoft.com/office/drawing/2016/SVG/main" r:embed="rId8"/>
+                          <asvg:svgBlip xmlns:asvg="http://schemas.microsoft.com/office/drawing/2016/SVG/main" xmlns:w16cid="http://schemas.microsoft.com/office/word/2016/wordml/cid" xmlns:w="http://schemas.openxmlformats.org/wordprocessingml/2006/main" xmlns:w10="urn:schemas-microsoft-com:office:word" xmlns:v="urn:schemas-microsoft-com:vml" xmlns:o="urn:schemas-microsoft-com:office:office" xmlns:am3d="http://schemas.microsoft.com/office/drawing/2017/model3d" xmlns:aink="http://schemas.microsoft.com/office/drawing/2016/ink" xmlns:cx8="http://schemas.microsoft.com/office/drawing/2016/5/14/chartex" xmlns:cx7="http://schemas.microsoft.com/office/drawing/2016/5/13/chartex" xmlns:cx6="http://schemas.microsoft.com/office/drawing/2016/5/12/chartex" xmlns:cx5="http://schemas.microsoft.com/office/drawing/2016/5/11/chartex" xmlns:cx4="http://schemas.microsoft.com/office/drawing/2016/5/10/chartex" xmlns:cx3="http://schemas.microsoft.com/office/drawing/2016/5/9/chartex" xmlns:cx2="http://schemas.microsoft.com/office/drawing/2015/10/21/chartex" xmlns:cx1="http://schemas.microsoft.com/office/drawing/2015/9/8/chartex" xmlns="" r:embed="rId8"/>
                         </a:ext>
                       </a:extLst>
                     </a:blip>
@@ -3147,6 +3080,27 @@
     </w:p>
     <w:p>
       <w:pPr>
+        <w:rPr>
+          <w:b/>
+          <w:bCs/>
+          <w:i/>
+          <w:iCs/>
+          <w:rtl/>
+        </w:rPr>
+      </w:pPr>
+      <w:r>
+        <w:rPr>
+          <w:b/>
+          <w:bCs/>
+          <w:i/>
+          <w:iCs/>
+          <w:rtl/>
+        </w:rPr>
+        <w:br w:type="page"/>
+      </w:r>
+    </w:p>
+    <w:p>
+      <w:pPr>
         <w:pStyle w:val="a9"/>
         <w:numPr>
           <w:ilvl w:val="0"/>
@@ -3164,6 +3118,7 @@
           <w:iCs/>
           <w:rtl/>
         </w:rPr>
+        <w:lastRenderedPageBreak/>
         <w:t>חיפוש מוצר</w:t>
       </w:r>
     </w:p>
@@ -3178,7 +3133,6 @@
           <w:rFonts w:hint="cs"/>
           <w:rtl/>
         </w:rPr>
-        <w:lastRenderedPageBreak/>
         <w:t>במערכת תהיה שורת חיפוש אשר משתמש יוכל להזין בה את שם המוצר</w:t>
       </w:r>
       <w:r>
@@ -3745,6 +3699,7 @@
           <w:iCs/>
           <w:rtl/>
         </w:rPr>
+        <w:lastRenderedPageBreak/>
         <w:t>שימושיות</w:t>
       </w:r>
       <w:r>
@@ -3795,7 +3750,6 @@
           <w:iCs/>
           <w:rtl/>
         </w:rPr>
-        <w:lastRenderedPageBreak/>
         <w:t>בטחון</w:t>
       </w:r>
       <w:r>
@@ -4449,26 +4403,7 @@
                                           <w:rtl/>
                                           <w:cs/>
                                         </w:rPr>
-                                        <w:instrText xml:space="preserve">PAGE   </w:instrText>
-                                      </w:r>
-                                      <w:r>
-                                        <w:rPr>
-                                          <w:cs/>
-                                        </w:rPr>
-                                        <w:instrText>\</w:instrText>
-                                      </w:r>
-                                      <w:r>
-                                        <w:rPr>
-                                          <w:rtl/>
-                                          <w:cs/>
-                                        </w:rPr>
-                                        <w:instrText xml:space="preserve">* </w:instrText>
-                                      </w:r>
-                                      <w:r>
-                                        <w:rPr>
-                                          <w:cs/>
-                                        </w:rPr>
-                                        <w:instrText>MERGEFORMAT</w:instrText>
+                                        <w:instrText>PAGE   \* MERGEFORMAT</w:instrText>
                                       </w:r>
                                       <w:r>
                                         <w:rPr>
@@ -4565,26 +4500,7 @@
                                     <w:rtl/>
                                     <w:cs/>
                                   </w:rPr>
-                                  <w:instrText xml:space="preserve">PAGE   </w:instrText>
-                                </w:r>
-                                <w:r>
-                                  <w:rPr>
-                                    <w:cs/>
-                                  </w:rPr>
-                                  <w:instrText>\</w:instrText>
-                                </w:r>
-                                <w:r>
-                                  <w:rPr>
-                                    <w:rtl/>
-                                    <w:cs/>
-                                  </w:rPr>
-                                  <w:instrText xml:space="preserve">* </w:instrText>
-                                </w:r>
-                                <w:r>
-                                  <w:rPr>
-                                    <w:cs/>
-                                  </w:rPr>
-                                  <w:instrText>MERGEFORMAT</w:instrText>
+                                  <w:instrText>PAGE   \* MERGEFORMAT</w:instrText>
                                 </w:r>
                                 <w:r>
                                   <w:rPr>
@@ -4691,7 +4607,7 @@
         <w:tab w:val="right" w:pos="8460"/>
       </w:tabs>
       <w:bidi/>
-      <w:ind w:right="2187"/>
+      <w:ind w:right="2160"/>
       <w:jc w:val="right"/>
       <w:rPr>
         <w:color w:val="808080" w:themeColor="background1" w:themeShade="80"/>

</xml_diff>

<commit_message>
Added use case diagram. Updated Software Requirments/מסמך דרישות.docx - Notification alerts
</commit_message>
<xml_diff>
--- a/Software Requirments/מסמך דרישות.docx
+++ b/Software Requirments/מסמך דרישות.docx
@@ -1,6 +1,6 @@
 
 <file path=word/document.xml><?xml version="1.0" encoding="utf-8"?>
-<w:document xmlns:wpc="http://schemas.microsoft.com/office/word/2010/wordprocessingCanvas" xmlns:cx="http://schemas.microsoft.com/office/drawing/2014/chartex" xmlns:mc="http://schemas.openxmlformats.org/markup-compatibility/2006" xmlns:o="urn:schemas-microsoft-com:office:office" xmlns:r="http://schemas.openxmlformats.org/officeDocument/2006/relationships" xmlns:m="http://schemas.openxmlformats.org/officeDocument/2006/math" xmlns:v="urn:schemas-microsoft-com:vml" xmlns:wp14="http://schemas.microsoft.com/office/word/2010/wordprocessingDrawing" xmlns:wp="http://schemas.openxmlformats.org/drawingml/2006/wordprocessingDrawing" xmlns:w10="urn:schemas-microsoft-com:office:word" xmlns:w="http://schemas.openxmlformats.org/wordprocessingml/2006/main" xmlns:w14="http://schemas.microsoft.com/office/word/2010/wordml" xmlns:w15="http://schemas.microsoft.com/office/word/2012/wordml" xmlns:w16se="http://schemas.microsoft.com/office/word/2015/wordml/symex" xmlns:wpg="http://schemas.microsoft.com/office/word/2010/wordprocessingGroup" xmlns:wpi="http://schemas.microsoft.com/office/word/2010/wordprocessingInk" xmlns:wne="http://schemas.microsoft.com/office/word/2006/wordml" xmlns:wps="http://schemas.microsoft.com/office/word/2010/wordprocessingShape" mc:Ignorable="w14 w15 w16se wp14">
+<w:document xmlns:wpc="http://schemas.microsoft.com/office/word/2010/wordprocessingCanvas" xmlns:cx="http://schemas.microsoft.com/office/drawing/2014/chartex" xmlns:cx1="http://schemas.microsoft.com/office/drawing/2015/9/8/chartex" xmlns:cx2="http://schemas.microsoft.com/office/drawing/2015/10/21/chartex" xmlns:cx3="http://schemas.microsoft.com/office/drawing/2016/5/9/chartex" xmlns:cx4="http://schemas.microsoft.com/office/drawing/2016/5/10/chartex" xmlns:cx5="http://schemas.microsoft.com/office/drawing/2016/5/11/chartex" xmlns:cx6="http://schemas.microsoft.com/office/drawing/2016/5/12/chartex" xmlns:cx7="http://schemas.microsoft.com/office/drawing/2016/5/13/chartex" xmlns:cx8="http://schemas.microsoft.com/office/drawing/2016/5/14/chartex" xmlns:mc="http://schemas.openxmlformats.org/markup-compatibility/2006" xmlns:aink="http://schemas.microsoft.com/office/drawing/2016/ink" xmlns:am3d="http://schemas.microsoft.com/office/drawing/2017/model3d" xmlns:o="urn:schemas-microsoft-com:office:office" xmlns:r="http://schemas.openxmlformats.org/officeDocument/2006/relationships" xmlns:m="http://schemas.openxmlformats.org/officeDocument/2006/math" xmlns:v="urn:schemas-microsoft-com:vml" xmlns:wp14="http://schemas.microsoft.com/office/word/2010/wordprocessingDrawing" xmlns:wp="http://schemas.openxmlformats.org/drawingml/2006/wordprocessingDrawing" xmlns:w10="urn:schemas-microsoft-com:office:word" xmlns:w="http://schemas.openxmlformats.org/wordprocessingml/2006/main" xmlns:w14="http://schemas.microsoft.com/office/word/2010/wordml" xmlns:w15="http://schemas.microsoft.com/office/word/2012/wordml" xmlns:w16cid="http://schemas.microsoft.com/office/word/2016/wordml/cid" xmlns:w16se="http://schemas.microsoft.com/office/word/2015/wordml/symex" xmlns:wpg="http://schemas.microsoft.com/office/word/2010/wordprocessingGroup" xmlns:wpi="http://schemas.microsoft.com/office/word/2010/wordprocessingInk" xmlns:wne="http://schemas.microsoft.com/office/word/2006/wordml" xmlns:wps="http://schemas.microsoft.com/office/word/2010/wordprocessingShape" mc:Ignorable="w14 w15 w16se w16cid wp14">
   <w:body>
     <w:p>
       <w:pPr>
@@ -257,8 +257,6 @@
             </w:r>
           </w:hyperlink>
         </w:p>
-        <w:bookmarkStart w:id="0" w:name="_GoBack"/>
-        <w:bookmarkEnd w:id="0"/>
         <w:p>
           <w:pPr>
             <w:pStyle w:val="TOC1"/>
@@ -270,93 +268,66 @@
               <w:noProof/>
             </w:rPr>
           </w:pPr>
-          <w:r>
-            <w:rPr>
-              <w:noProof/>
-            </w:rPr>
-            <w:fldChar w:fldCharType="begin"/>
-          </w:r>
-          <w:r>
-            <w:rPr>
-              <w:noProof/>
-            </w:rPr>
-            <w:instrText xml:space="preserve"> HYPERLINK \l "_Toc36751962" </w:instrText>
-          </w:r>
-          <w:r>
-            <w:rPr>
-              <w:noProof/>
-            </w:rPr>
-          </w:r>
-          <w:r>
-            <w:rPr>
-              <w:noProof/>
-            </w:rPr>
-            <w:fldChar w:fldCharType="separate"/>
-          </w:r>
-          <w:r>
-            <w:rPr>
-              <w:rStyle w:val="Hyperlink"/>
-              <w:rFonts w:asciiTheme="minorBidi" w:hAnsiTheme="minorBidi"/>
-              <w:noProof/>
-              <w:rtl/>
-            </w:rPr>
-            <w:t>חקר ישימות:</w:t>
-          </w:r>
-          <w:r>
-            <w:rPr>
-              <w:noProof/>
-              <w:webHidden/>
-            </w:rPr>
-            <w:tab/>
-          </w:r>
-          <w:r>
-            <w:rPr>
-              <w:noProof/>
-              <w:webHidden/>
-            </w:rPr>
-            <w:fldChar w:fldCharType="begin"/>
-          </w:r>
-          <w:r>
-            <w:rPr>
-              <w:noProof/>
-              <w:webHidden/>
-            </w:rPr>
-            <w:instrText xml:space="preserve"> PAGEREF _Toc36751962 \h </w:instrText>
-          </w:r>
-          <w:r>
-            <w:rPr>
-              <w:noProof/>
-              <w:webHidden/>
-            </w:rPr>
-          </w:r>
-          <w:r>
-            <w:rPr>
-              <w:noProof/>
-              <w:webHidden/>
-            </w:rPr>
-            <w:fldChar w:fldCharType="separate"/>
-          </w:r>
-          <w:r>
-            <w:rPr>
-              <w:noProof/>
-              <w:webHidden/>
-              <w:rtl/>
-            </w:rPr>
-            <w:t>1</w:t>
-          </w:r>
-          <w:r>
-            <w:rPr>
-              <w:noProof/>
-              <w:webHidden/>
-            </w:rPr>
-            <w:fldChar w:fldCharType="end"/>
-          </w:r>
-          <w:r>
-            <w:rPr>
-              <w:noProof/>
-            </w:rPr>
-            <w:fldChar w:fldCharType="end"/>
-          </w:r>
+          <w:hyperlink w:anchor="_Toc36751962" w:history="1">
+            <w:r>
+              <w:rPr>
+                <w:rStyle w:val="Hyperlink"/>
+                <w:rFonts w:asciiTheme="minorBidi" w:hAnsiTheme="minorBidi"/>
+                <w:noProof/>
+                <w:rtl/>
+              </w:rPr>
+              <w:t>חקר ישימות:</w:t>
+            </w:r>
+            <w:r>
+              <w:rPr>
+                <w:noProof/>
+                <w:webHidden/>
+              </w:rPr>
+              <w:tab/>
+            </w:r>
+            <w:r>
+              <w:rPr>
+                <w:noProof/>
+                <w:webHidden/>
+              </w:rPr>
+              <w:fldChar w:fldCharType="begin"/>
+            </w:r>
+            <w:r>
+              <w:rPr>
+                <w:noProof/>
+                <w:webHidden/>
+              </w:rPr>
+              <w:instrText xml:space="preserve"> PAGEREF _Toc36751962 \h </w:instrText>
+            </w:r>
+            <w:r>
+              <w:rPr>
+                <w:noProof/>
+                <w:webHidden/>
+              </w:rPr>
+            </w:r>
+            <w:r>
+              <w:rPr>
+                <w:noProof/>
+                <w:webHidden/>
+              </w:rPr>
+              <w:fldChar w:fldCharType="separate"/>
+            </w:r>
+            <w:r>
+              <w:rPr>
+                <w:noProof/>
+                <w:webHidden/>
+                <w:rtl/>
+              </w:rPr>
+              <w:t>1</w:t>
+            </w:r>
+            <w:r>
+              <w:rPr>
+                <w:noProof/>
+                <w:webHidden/>
+              </w:rPr>
+              <w:fldChar w:fldCharType="end"/>
+            </w:r>
+          </w:hyperlink>
         </w:p>
         <w:p>
           <w:pPr>
@@ -958,7 +929,7 @@
           <w:rtl/>
         </w:rPr>
       </w:pPr>
-      <w:bookmarkStart w:id="1" w:name="_Toc36751960"/>
+      <w:bookmarkStart w:id="0" w:name="_Toc36751960"/>
       <w:r>
         <w:rPr>
           <w:rFonts w:asciiTheme="minorBidi" w:hAnsiTheme="minorBidi" w:cstheme="minorBidi"/>
@@ -966,18 +937,83 @@
         </w:rPr>
         <w:t>שם הפרויקט:</w:t>
       </w:r>
+      <w:bookmarkEnd w:id="0"/>
+    </w:p>
+    <w:p>
+      <w:pPr>
+        <w:bidi/>
+        <w:spacing w:line="360" w:lineRule="auto"/>
+        <w:rPr>
+          <w:rtl/>
+        </w:rPr>
+      </w:pPr>
+      <w:r>
+        <w:t>S.P.A</w:t>
+      </w:r>
+    </w:p>
+    <w:p>
+      <w:pPr>
+        <w:pStyle w:val="1"/>
+        <w:bidi/>
+        <w:spacing w:line="360" w:lineRule="auto"/>
+        <w:rPr>
+          <w:rFonts w:asciiTheme="minorBidi" w:hAnsiTheme="minorBidi" w:cstheme="minorBidi"/>
+          <w:rtl/>
+        </w:rPr>
+      </w:pPr>
+      <w:bookmarkStart w:id="1" w:name="_Toc36751961"/>
+      <w:r>
+        <w:rPr>
+          <w:rFonts w:asciiTheme="minorBidi" w:hAnsiTheme="minorBidi" w:cstheme="minorBidi"/>
+          <w:rtl/>
+        </w:rPr>
+        <w:t>תיאור הפרויקט:</w:t>
+      </w:r>
       <w:bookmarkEnd w:id="1"/>
     </w:p>
     <w:p>
       <w:pPr>
         <w:bidi/>
-        <w:spacing w:line="360" w:lineRule="auto"/>
-        <w:rPr>
-          <w:rtl/>
-        </w:rPr>
-      </w:pPr>
-      <w:r>
-        <w:t>S.P.A</w:t>
+        <w:rPr>
+          <w:rtl/>
+        </w:rPr>
+      </w:pPr>
+      <w:r>
+        <w:rPr>
+          <w:rFonts w:hint="cs"/>
+          <w:rtl/>
+        </w:rPr>
+        <w:t>מערכת חכמה שתאפשר ניהול מלאי של חנות מחשבים וציוד היקפי כולל הזמנות וניהול לקוחות.</w:t>
+      </w:r>
+    </w:p>
+    <w:p>
+      <w:pPr>
+        <w:bidi/>
+        <w:rPr>
+          <w:rtl/>
+        </w:rPr>
+      </w:pPr>
+      <w:r>
+        <w:rPr>
+          <w:rFonts w:hint="cs"/>
+          <w:rtl/>
+        </w:rPr>
+        <w:t>המערכת תכיל מידע בנוגע לכמויות מלאי בחנות וכמו כן מידע בנוגע לכל פריט כגון מפרט טכני.</w:t>
+      </w:r>
+    </w:p>
+    <w:p>
+      <w:pPr>
+        <w:bidi/>
+        <w:rPr>
+          <w:rtl/>
+        </w:rPr>
+      </w:pPr>
+      <w:r>
+        <w:rPr>
+          <w:rFonts w:hint="cs"/>
+          <w:rtl/>
+        </w:rPr>
+        <w:t>המערכת תאפשר להפיק דוחות ולעקוב אחר הזמנות של לקוחות החנות.</w:t>
       </w:r>
     </w:p>
     <w:p>
@@ -990,61 +1026,160 @@
           <w:rtl/>
         </w:rPr>
       </w:pPr>
-      <w:bookmarkStart w:id="2" w:name="_Toc36751961"/>
+      <w:bookmarkStart w:id="2" w:name="_Toc36751962"/>
       <w:r>
         <w:rPr>
           <w:rFonts w:asciiTheme="minorBidi" w:hAnsiTheme="minorBidi" w:cstheme="minorBidi"/>
           <w:rtl/>
         </w:rPr>
-        <w:t>תיאור הפרויקט:</w:t>
+        <w:t xml:space="preserve">חקר </w:t>
+      </w:r>
+      <w:r>
+        <w:rPr>
+          <w:rFonts w:asciiTheme="minorBidi" w:hAnsiTheme="minorBidi" w:cstheme="minorBidi"/>
+          <w:rtl/>
+        </w:rPr>
+        <w:t>ישימות:</w:t>
       </w:r>
       <w:bookmarkEnd w:id="2"/>
     </w:p>
     <w:p>
       <w:pPr>
         <w:bidi/>
-        <w:rPr>
-          <w:rFonts w:hint="cs"/>
-          <w:rtl/>
-        </w:rPr>
-      </w:pPr>
-      <w:r>
-        <w:rPr>
-          <w:rFonts w:hint="cs"/>
-          <w:rtl/>
-        </w:rPr>
-        <w:t>מערכת חכמה שתאפשר ניהול מלאי של חנות מחשבים וציוד היקפי כולל הזמנות וניהול לקוחות.</w:t>
-      </w:r>
-    </w:p>
-    <w:p>
-      <w:pPr>
-        <w:bidi/>
-        <w:rPr>
-          <w:rFonts w:hint="cs"/>
-          <w:rtl/>
-        </w:rPr>
-      </w:pPr>
-      <w:r>
-        <w:rPr>
-          <w:rFonts w:hint="cs"/>
-          <w:rtl/>
-        </w:rPr>
-        <w:t>המערכת תכיל מידע בנוגע לכמויות מלאי בחנות וכמו כן מידע בנוגע לכל פריט כגון מפרט טכני.</w:t>
-      </w:r>
-    </w:p>
-    <w:p>
-      <w:pPr>
-        <w:bidi/>
-        <w:rPr>
-          <w:rtl/>
-        </w:rPr>
-      </w:pPr>
-      <w:r>
-        <w:rPr>
-          <w:rFonts w:hint="cs"/>
-          <w:rtl/>
-        </w:rPr>
-        <w:t>המערכת תאפשר להפיק דוחות ולעקוב אחר הזמנות של לקוחות החנות.</w:t>
+        <w:spacing w:after="0" w:line="360" w:lineRule="auto"/>
+        <w:rPr>
+          <w:rtl/>
+        </w:rPr>
+      </w:pPr>
+      <w:r>
+        <w:rPr>
+          <w:rFonts w:hint="cs"/>
+          <w:rtl/>
+        </w:rPr>
+        <w:t xml:space="preserve">האפליקציה מיועדת </w:t>
+      </w:r>
+      <w:r>
+        <w:rPr>
+          <w:rFonts w:hint="cs"/>
+          <w:rtl/>
+        </w:rPr>
+        <w:t>לבעלי חנויות מחשבים ולקוחותיהם</w:t>
+      </w:r>
+      <w:r>
+        <w:rPr>
+          <w:rFonts w:hint="cs"/>
+          <w:rtl/>
+        </w:rPr>
+        <w:t xml:space="preserve">. </w:t>
+      </w:r>
+    </w:p>
+    <w:p>
+      <w:pPr>
+        <w:bidi/>
+        <w:spacing w:after="0" w:line="360" w:lineRule="auto"/>
+        <w:rPr>
+          <w:rtl/>
+        </w:rPr>
+      </w:pPr>
+      <w:r>
+        <w:rPr>
+          <w:rFonts w:hint="cs"/>
+          <w:rtl/>
+        </w:rPr>
+        <w:t>המערכת תוכל לקדם את מטרות הארגון בכך ש</w:t>
+      </w:r>
+      <w:r>
+        <w:rPr>
+          <w:rFonts w:hint="cs"/>
+          <w:rtl/>
+        </w:rPr>
+        <w:t xml:space="preserve">תהליכים בחנות יוכלו להתבצע באופן אוטומטי </w:t>
+      </w:r>
+      <w:r>
+        <w:rPr>
+          <w:rFonts w:hint="cs"/>
+          <w:rtl/>
+        </w:rPr>
+        <w:t>ובכך להחליף תהליכים שבוצעו בעבר באופן ידני כגון ניהול קלסרי תיעוד. כמו כן המערכת תייעל המתנות</w:t>
+      </w:r>
+      <w:r>
+        <w:rPr>
+          <w:rFonts w:hint="cs"/>
+          <w:rtl/>
+        </w:rPr>
+        <w:t xml:space="preserve"> לנציגים</w:t>
+      </w:r>
+      <w:r>
+        <w:rPr>
+          <w:rFonts w:hint="cs"/>
+          <w:rtl/>
+        </w:rPr>
+        <w:t xml:space="preserve"> לצורך ביצוע הזמנה</w:t>
+      </w:r>
+      <w:r>
+        <w:rPr>
+          <w:rFonts w:hint="cs"/>
+          <w:rtl/>
+        </w:rPr>
+        <w:t xml:space="preserve">, שכן המלאי יהיה זמין </w:t>
+      </w:r>
+      <w:r>
+        <w:rPr>
+          <w:rFonts w:hint="cs"/>
+          <w:rtl/>
+        </w:rPr>
+        <w:t>במערכת</w:t>
+      </w:r>
+      <w:r>
+        <w:rPr>
+          <w:rFonts w:hint="cs"/>
+          <w:rtl/>
+        </w:rPr>
+        <w:t>.</w:t>
+      </w:r>
+    </w:p>
+    <w:p>
+      <w:pPr>
+        <w:bidi/>
+        <w:spacing w:line="360" w:lineRule="auto"/>
+        <w:rPr>
+          <w:rtl/>
+        </w:rPr>
+      </w:pPr>
+      <w:r>
+        <w:rPr>
+          <w:rFonts w:hint="cs"/>
+          <w:rtl/>
+        </w:rPr>
+        <w:t>המערכת תוכל להתממשק לשאר מערכות הארגון ב</w:t>
+      </w:r>
+      <w:r>
+        <w:rPr>
+          <w:rFonts w:hint="cs"/>
+          <w:rtl/>
+        </w:rPr>
+        <w:t>כך שתוכל להתריע במידה שמלאי של מוצר מסוים קרוב לסיום או הסתיים</w:t>
+      </w:r>
+      <w:r>
+        <w:rPr>
+          <w:rFonts w:hint="cs"/>
+          <w:rtl/>
+        </w:rPr>
+        <w:t>, בהתאם לסף שהלקוח יגדיר</w:t>
+      </w:r>
+      <w:r>
+        <w:rPr>
+          <w:rFonts w:hint="cs"/>
+          <w:rtl/>
+        </w:rPr>
+        <w:t>.</w:t>
+      </w:r>
+      <w:r>
+        <w:rPr>
+          <w:rFonts w:hint="cs"/>
+          <w:rtl/>
+        </w:rPr>
+        <w:t xml:space="preserve"> </w:t>
       </w:r>
     </w:p>
     <w:p>
@@ -1057,173 +1192,7 @@
           <w:rtl/>
         </w:rPr>
       </w:pPr>
-      <w:bookmarkStart w:id="3" w:name="_Toc36751962"/>
-      <w:r>
-        <w:rPr>
-          <w:rFonts w:asciiTheme="minorBidi" w:hAnsiTheme="minorBidi" w:cstheme="minorBidi"/>
-          <w:rtl/>
-        </w:rPr>
-        <w:t xml:space="preserve">חקר </w:t>
-      </w:r>
-      <w:r>
-        <w:rPr>
-          <w:rFonts w:asciiTheme="minorBidi" w:hAnsiTheme="minorBidi" w:cstheme="minorBidi"/>
-          <w:rtl/>
-        </w:rPr>
-        <w:t>ישימות:</w:t>
-      </w:r>
-      <w:bookmarkEnd w:id="3"/>
-    </w:p>
-    <w:p>
-      <w:pPr>
-        <w:bidi/>
-        <w:spacing w:after="0" w:line="360" w:lineRule="auto"/>
-        <w:rPr>
-          <w:rtl/>
-        </w:rPr>
-      </w:pPr>
-      <w:r>
-        <w:rPr>
-          <w:rFonts w:hint="cs"/>
-          <w:rtl/>
-        </w:rPr>
-        <w:t xml:space="preserve">האפליקציה מיועדת </w:t>
-      </w:r>
-      <w:r>
-        <w:rPr>
-          <w:rFonts w:hint="cs"/>
-          <w:rtl/>
-        </w:rPr>
-        <w:t>לבעלי חנויות מחשבים ולקוחותיהם</w:t>
-      </w:r>
-      <w:r>
-        <w:rPr>
-          <w:rFonts w:hint="cs"/>
-          <w:rtl/>
-        </w:rPr>
-        <w:t xml:space="preserve">. </w:t>
-      </w:r>
-    </w:p>
-    <w:p>
-      <w:pPr>
-        <w:bidi/>
-        <w:spacing w:after="0" w:line="360" w:lineRule="auto"/>
-        <w:rPr>
-          <w:rtl/>
-        </w:rPr>
-      </w:pPr>
-      <w:r>
-        <w:rPr>
-          <w:rFonts w:hint="cs"/>
-          <w:rtl/>
-        </w:rPr>
-        <w:t>המערכת תוכל לקדם את מטרות הארגון בכך ש</w:t>
-      </w:r>
-      <w:r>
-        <w:rPr>
-          <w:rFonts w:hint="cs"/>
-          <w:rtl/>
-        </w:rPr>
-        <w:t xml:space="preserve">תהליכים בחנות יוכלו להתבצע באופן אוטומטי </w:t>
-      </w:r>
-      <w:r>
-        <w:rPr>
-          <w:rFonts w:hint="cs"/>
-          <w:rtl/>
-        </w:rPr>
-        <w:t>ובכך להחליף תהליכים שבוצעו בעבר באופן ידני כגון ניהול קלסרי תיעוד. כמו כן המערכת תייעל המתנות</w:t>
-      </w:r>
-      <w:r>
-        <w:rPr>
-          <w:rFonts w:hint="cs"/>
-          <w:rtl/>
-        </w:rPr>
-        <w:t xml:space="preserve"> לנציגים</w:t>
-      </w:r>
-      <w:r>
-        <w:rPr>
-          <w:rFonts w:hint="cs"/>
-          <w:rtl/>
-        </w:rPr>
-        <w:t xml:space="preserve"> לצורך ביצוע הזמנה</w:t>
-      </w:r>
-      <w:r>
-        <w:rPr>
-          <w:rFonts w:hint="cs"/>
-          <w:rtl/>
-        </w:rPr>
-        <w:t xml:space="preserve">, שכן המלאי יהיה זמין </w:t>
-      </w:r>
-      <w:r>
-        <w:rPr>
-          <w:rFonts w:hint="cs"/>
-          <w:rtl/>
-        </w:rPr>
-        <w:t>במערכת</w:t>
-      </w:r>
-      <w:r>
-        <w:rPr>
-          <w:rFonts w:hint="cs"/>
-          <w:rtl/>
-        </w:rPr>
-        <w:t>.</w:t>
-      </w:r>
-    </w:p>
-    <w:p>
-      <w:pPr>
-        <w:bidi/>
-        <w:spacing w:line="360" w:lineRule="auto"/>
-        <w:rPr>
-          <w:rtl/>
-        </w:rPr>
-      </w:pPr>
-      <w:r>
-        <w:rPr>
-          <w:rFonts w:hint="cs"/>
-          <w:rtl/>
-        </w:rPr>
-        <w:t>המערכת תוכל להתממשק לשאר מערכות הארגון ב</w:t>
-      </w:r>
-      <w:r>
-        <w:rPr>
-          <w:rFonts w:hint="cs"/>
-          <w:rtl/>
-        </w:rPr>
-        <w:t>כך שתוכל להתריע במידה שמלאי של מוצר מסוים קרוב לסיום או הסתיים</w:t>
-      </w:r>
-      <w:r>
-        <w:rPr>
-          <w:rFonts w:hint="cs"/>
-          <w:rtl/>
-        </w:rPr>
-        <w:t>, בהתאם לסף שהלקוח יגדיר</w:t>
-      </w:r>
-      <w:r>
-        <w:rPr>
-          <w:rFonts w:hint="cs"/>
-          <w:rtl/>
-        </w:rPr>
-        <w:t>.</w:t>
-      </w:r>
-      <w:r>
-        <w:rPr>
-          <w:rFonts w:hint="cs"/>
-          <w:rtl/>
-        </w:rPr>
-        <w:t xml:space="preserve"> </w:t>
-      </w:r>
-    </w:p>
-    <w:p>
-      <w:pPr>
-        <w:pStyle w:val="1"/>
-        <w:bidi/>
-        <w:spacing w:line="360" w:lineRule="auto"/>
-        <w:rPr>
-          <w:rFonts w:asciiTheme="minorBidi" w:hAnsiTheme="minorBidi" w:cstheme="minorBidi"/>
-          <w:rtl/>
-        </w:rPr>
-      </w:pPr>
-      <w:bookmarkStart w:id="4" w:name="_Toc36751963"/>
+      <w:bookmarkStart w:id="3" w:name="_Toc36751963"/>
       <w:r>
         <w:rPr>
           <w:rFonts w:asciiTheme="minorBidi" w:hAnsiTheme="minorBidi" w:cstheme="minorBidi"/>
@@ -1239,7 +1208,7 @@
         </w:rPr>
         <w:t>עניין</w:t>
       </w:r>
-      <w:bookmarkEnd w:id="4"/>
+      <w:bookmarkEnd w:id="3"/>
     </w:p>
     <w:p>
       <w:pPr>
@@ -1691,7 +1660,7 @@
           <w:rtl/>
         </w:rPr>
       </w:pPr>
-      <w:bookmarkStart w:id="5" w:name="_Toc36751964"/>
+      <w:bookmarkStart w:id="4" w:name="_Toc36751964"/>
       <w:r>
         <w:rPr>
           <w:rFonts w:asciiTheme="minorBidi" w:hAnsiTheme="minorBidi" w:cstheme="minorBidi"/>
@@ -1699,26 +1668,26 @@
         </w:rPr>
         <w:t>דרישות פונקציונליות</w:t>
       </w:r>
+      <w:bookmarkEnd w:id="4"/>
+    </w:p>
+    <w:p>
+      <w:pPr>
+        <w:pStyle w:val="2"/>
+        <w:bidi/>
+        <w:spacing w:line="360" w:lineRule="auto"/>
+        <w:rPr>
+          <w:rtl/>
+        </w:rPr>
+      </w:pPr>
+      <w:bookmarkStart w:id="5" w:name="_Toc36751965"/>
+      <w:r>
+        <w:rPr>
+          <w:rFonts w:hint="cs"/>
+          <w:rtl/>
+        </w:rPr>
+        <w:t>דרישות מידע</w:t>
+      </w:r>
       <w:bookmarkEnd w:id="5"/>
-    </w:p>
-    <w:p>
-      <w:pPr>
-        <w:pStyle w:val="2"/>
-        <w:bidi/>
-        <w:spacing w:line="360" w:lineRule="auto"/>
-        <w:rPr>
-          <w:rtl/>
-        </w:rPr>
-      </w:pPr>
-      <w:bookmarkStart w:id="6" w:name="_Toc36751965"/>
-      <w:r>
-        <w:rPr>
-          <w:rFonts w:hint="cs"/>
-          <w:rtl/>
-        </w:rPr>
-        <w:t>דרישות מידע</w:t>
-      </w:r>
-      <w:bookmarkEnd w:id="6"/>
     </w:p>
     <w:p>
       <w:pPr>
@@ -1978,7 +1947,7 @@
           <w:rtl/>
         </w:rPr>
       </w:pPr>
-      <w:bookmarkStart w:id="7" w:name="_Toc36751966"/>
+      <w:bookmarkStart w:id="6" w:name="_Toc36751966"/>
       <w:r>
         <w:rPr>
           <w:rFonts w:hint="cs"/>
@@ -1986,7 +1955,7 @@
         </w:rPr>
         <w:t>דרישות תפעוליות</w:t>
       </w:r>
-      <w:bookmarkEnd w:id="7"/>
+      <w:bookmarkEnd w:id="6"/>
     </w:p>
     <w:p>
       <w:pPr>
@@ -2508,7 +2477,7 @@
                           <a14:useLocalDpi xmlns:a14="http://schemas.microsoft.com/office/drawing/2010/main" val="0"/>
                         </a:ext>
                         <a:ext uri="{96DAC541-7B7A-43D3-8B79-37D633B846F1}">
-                          <asvg:svgBlip xmlns:asvg="http://schemas.microsoft.com/office/drawing/2016/SVG/main" xmlns:w16cid="http://schemas.microsoft.com/office/word/2016/wordml/cid" xmlns:w="http://schemas.openxmlformats.org/wordprocessingml/2006/main" xmlns:w10="urn:schemas-microsoft-com:office:word" xmlns:v="urn:schemas-microsoft-com:vml" xmlns:o="urn:schemas-microsoft-com:office:office" xmlns:am3d="http://schemas.microsoft.com/office/drawing/2017/model3d" xmlns:aink="http://schemas.microsoft.com/office/drawing/2016/ink" xmlns:cx8="http://schemas.microsoft.com/office/drawing/2016/5/14/chartex" xmlns:cx7="http://schemas.microsoft.com/office/drawing/2016/5/13/chartex" xmlns:cx6="http://schemas.microsoft.com/office/drawing/2016/5/12/chartex" xmlns:cx5="http://schemas.microsoft.com/office/drawing/2016/5/11/chartex" xmlns:cx4="http://schemas.microsoft.com/office/drawing/2016/5/10/chartex" xmlns:cx3="http://schemas.microsoft.com/office/drawing/2016/5/9/chartex" xmlns:cx2="http://schemas.microsoft.com/office/drawing/2015/10/21/chartex" xmlns:cx1="http://schemas.microsoft.com/office/drawing/2015/9/8/chartex" xmlns="" r:embed="rId8"/>
+                          <asvg:svgBlip xmlns:asvg="http://schemas.microsoft.com/office/drawing/2016/SVG/main" r:embed="rId8"/>
                         </a:ext>
                       </a:extLst>
                     </a:blip>
@@ -3462,21 +3431,105 @@
           <w:rFonts w:hint="cs"/>
           <w:rtl/>
         </w:rPr>
-        <w:t>הדו"ח יכלול את הוצאות העסק אשר</w:t>
-      </w:r>
-      <w:r>
-        <w:rPr>
-          <w:rFonts w:hint="cs"/>
-          <w:rtl/>
-        </w:rPr>
-        <w:t xml:space="preserve"> יהיו סך כל מחירי הפריטים שנוספו למלאי באותו תאריך </w:t>
-      </w:r>
-      <w:r>
-        <w:rPr>
-          <w:rFonts w:hint="cs"/>
-          <w:rtl/>
-        </w:rPr>
-        <w:t>והכנסות העסק אשר יהיו סך כל ההזמנות שהתקבלו מלקוחות.</w:t>
+        <w:t>הדו"ח יכלול את הוצאות העסק אשר יהיו סך כל מחירי הפריטים שנוספו למלאי באותו תאריך והכנסות העסק אשר יהיו סך כל ההזמנות שהתקבלו מלקוחות.</w:t>
+      </w:r>
+    </w:p>
+    <w:p>
+      <w:pPr>
+        <w:pStyle w:val="a9"/>
+        <w:numPr>
+          <w:ilvl w:val="1"/>
+          <w:numId w:val="3"/>
+        </w:numPr>
+        <w:bidi/>
+        <w:spacing w:line="360" w:lineRule="auto"/>
+      </w:pPr>
+      <w:r>
+        <w:rPr>
+          <w:rFonts w:hint="cs"/>
+          <w:u w:val="single"/>
+          <w:rtl/>
+        </w:rPr>
+        <w:t>התראות:</w:t>
+      </w:r>
+      <w:r>
+        <w:rPr>
+          <w:rFonts w:hint="cs"/>
+          <w:rtl/>
+        </w:rPr>
+        <w:t xml:space="preserve"> המערכת תאפשר הגדרת התראות על מנת שבעל החנות ידע האם מלאי החנות אוזל.</w:t>
+      </w:r>
+      <w:bookmarkStart w:id="7" w:name="_GoBack"/>
+      <w:bookmarkEnd w:id="7"/>
+    </w:p>
+    <w:p>
+      <w:pPr>
+        <w:pStyle w:val="a9"/>
+        <w:numPr>
+          <w:ilvl w:val="2"/>
+          <w:numId w:val="3"/>
+        </w:numPr>
+        <w:bidi/>
+        <w:spacing w:line="360" w:lineRule="auto"/>
+      </w:pPr>
+      <w:r>
+        <w:rPr>
+          <w:rFonts w:hint="cs"/>
+          <w:rtl/>
+        </w:rPr>
+        <w:t xml:space="preserve">הגדרת התראות: המערכת תאפשר למנהל להגדיר התראות עבור מלאי מוצריו בהתאם לספים: ספים אפשריים </w:t>
+      </w:r>
+      <w:r>
+        <w:rPr>
+          <w:rtl/>
+        </w:rPr>
+        <w:t>–</w:t>
+      </w:r>
+      <w:r>
+        <w:rPr>
+          <w:rFonts w:hint="cs"/>
+          <w:rtl/>
+        </w:rPr>
+        <w:t xml:space="preserve"> ללא</w:t>
+      </w:r>
+      <w:r>
+        <w:rPr>
+          <w:rFonts w:hint="cs"/>
+          <w:rtl/>
+        </w:rPr>
+        <w:t xml:space="preserve"> (לא תצא התראה)</w:t>
+      </w:r>
+      <w:r>
+        <w:rPr>
+          <w:rFonts w:hint="cs"/>
+          <w:rtl/>
+        </w:rPr>
+        <w:t xml:space="preserve"> / נמוך / בינוני / גבוה</w:t>
+      </w:r>
+      <w:r>
+        <w:rPr>
+          <w:rFonts w:hint="cs"/>
+          <w:rtl/>
+        </w:rPr>
+        <w:t>.</w:t>
+      </w:r>
+    </w:p>
+    <w:p>
+      <w:pPr>
+        <w:pStyle w:val="a9"/>
+        <w:numPr>
+          <w:ilvl w:val="2"/>
+          <w:numId w:val="3"/>
+        </w:numPr>
+        <w:bidi/>
+        <w:spacing w:line="360" w:lineRule="auto"/>
+      </w:pPr>
+      <w:r>
+        <w:rPr>
+          <w:rFonts w:hint="cs"/>
+          <w:rtl/>
+        </w:rPr>
+        <w:t>יצירת התראה: ברקע ירוץ תהליך פעם בחצי שעה אשר יבדוק התראות שהוגדרו במערכת. במידה שיש להוציא התראה התהליך ישלוף את מלאי החנות הנוכחי וישווה מול הגדרות ההתראה ובמידה שישנו חוסר תוצג בפני המנהל התראה.</w:t>
       </w:r>
     </w:p>
     <w:p>
@@ -3551,6 +3604,7 @@
           <w:rFonts w:hint="cs"/>
           <w:rtl/>
         </w:rPr>
+        <w:lastRenderedPageBreak/>
         <w:t xml:space="preserve">הפקת דו"ח לחנות לא תעלה על </w:t>
       </w:r>
       <w:r>
@@ -3699,7 +3753,6 @@
           <w:iCs/>
           <w:rtl/>
         </w:rPr>
-        <w:lastRenderedPageBreak/>
         <w:t>שימושיות</w:t>
       </w:r>
       <w:r>
@@ -4261,7 +4314,7 @@
 </file>
 
 <file path=word/endnotes.xml><?xml version="1.0" encoding="utf-8"?>
-<w:endnotes xmlns:wpc="http://schemas.microsoft.com/office/word/2010/wordprocessingCanvas" xmlns:cx="http://schemas.microsoft.com/office/drawing/2014/chartex" xmlns:mc="http://schemas.openxmlformats.org/markup-compatibility/2006" xmlns:o="urn:schemas-microsoft-com:office:office" xmlns:r="http://schemas.openxmlformats.org/officeDocument/2006/relationships" xmlns:m="http://schemas.openxmlformats.org/officeDocument/2006/math" xmlns:v="urn:schemas-microsoft-com:vml" xmlns:wp14="http://schemas.microsoft.com/office/word/2010/wordprocessingDrawing" xmlns:wp="http://schemas.openxmlformats.org/drawingml/2006/wordprocessingDrawing" xmlns:w10="urn:schemas-microsoft-com:office:word" xmlns:w="http://schemas.openxmlformats.org/wordprocessingml/2006/main" xmlns:w14="http://schemas.microsoft.com/office/word/2010/wordml" xmlns:w15="http://schemas.microsoft.com/office/word/2012/wordml" xmlns:w16se="http://schemas.microsoft.com/office/word/2015/wordml/symex" xmlns:wpg="http://schemas.microsoft.com/office/word/2010/wordprocessingGroup" xmlns:wpi="http://schemas.microsoft.com/office/word/2010/wordprocessingInk" xmlns:wne="http://schemas.microsoft.com/office/word/2006/wordml" xmlns:wps="http://schemas.microsoft.com/office/word/2010/wordprocessingShape" mc:Ignorable="w14 w15 w16se wp14">
+<w:endnotes xmlns:wpc="http://schemas.microsoft.com/office/word/2010/wordprocessingCanvas" xmlns:cx="http://schemas.microsoft.com/office/drawing/2014/chartex" xmlns:cx1="http://schemas.microsoft.com/office/drawing/2015/9/8/chartex" xmlns:cx2="http://schemas.microsoft.com/office/drawing/2015/10/21/chartex" xmlns:cx3="http://schemas.microsoft.com/office/drawing/2016/5/9/chartex" xmlns:cx4="http://schemas.microsoft.com/office/drawing/2016/5/10/chartex" xmlns:cx5="http://schemas.microsoft.com/office/drawing/2016/5/11/chartex" xmlns:cx6="http://schemas.microsoft.com/office/drawing/2016/5/12/chartex" xmlns:cx7="http://schemas.microsoft.com/office/drawing/2016/5/13/chartex" xmlns:cx8="http://schemas.microsoft.com/office/drawing/2016/5/14/chartex" xmlns:mc="http://schemas.openxmlformats.org/markup-compatibility/2006" xmlns:aink="http://schemas.microsoft.com/office/drawing/2016/ink" xmlns:am3d="http://schemas.microsoft.com/office/drawing/2017/model3d" xmlns:o="urn:schemas-microsoft-com:office:office" xmlns:r="http://schemas.openxmlformats.org/officeDocument/2006/relationships" xmlns:m="http://schemas.openxmlformats.org/officeDocument/2006/math" xmlns:v="urn:schemas-microsoft-com:vml" xmlns:wp14="http://schemas.microsoft.com/office/word/2010/wordprocessingDrawing" xmlns:wp="http://schemas.openxmlformats.org/drawingml/2006/wordprocessingDrawing" xmlns:w10="urn:schemas-microsoft-com:office:word" xmlns:w="http://schemas.openxmlformats.org/wordprocessingml/2006/main" xmlns:w14="http://schemas.microsoft.com/office/word/2010/wordml" xmlns:w15="http://schemas.microsoft.com/office/word/2012/wordml" xmlns:w16cid="http://schemas.microsoft.com/office/word/2016/wordml/cid" xmlns:w16se="http://schemas.microsoft.com/office/word/2015/wordml/symex" xmlns:wpg="http://schemas.microsoft.com/office/word/2010/wordprocessingGroup" xmlns:wpi="http://schemas.microsoft.com/office/word/2010/wordprocessingInk" xmlns:wne="http://schemas.microsoft.com/office/word/2006/wordml" xmlns:wps="http://schemas.microsoft.com/office/word/2010/wordprocessingShape" mc:Ignorable="w14 w15 w16se w16cid wp14">
   <w:endnote w:type="separator" w:id="-1">
     <w:p>
       <w:pPr>
@@ -4286,7 +4339,7 @@
 </file>
 
 <file path=word/footer1.xml><?xml version="1.0" encoding="utf-8"?>
-<w:ftr xmlns:wpc="http://schemas.microsoft.com/office/word/2010/wordprocessingCanvas" xmlns:cx="http://schemas.microsoft.com/office/drawing/2014/chartex" xmlns:mc="http://schemas.openxmlformats.org/markup-compatibility/2006" xmlns:o="urn:schemas-microsoft-com:office:office" xmlns:r="http://schemas.openxmlformats.org/officeDocument/2006/relationships" xmlns:m="http://schemas.openxmlformats.org/officeDocument/2006/math" xmlns:v="urn:schemas-microsoft-com:vml" xmlns:wp14="http://schemas.microsoft.com/office/word/2010/wordprocessingDrawing" xmlns:wp="http://schemas.openxmlformats.org/drawingml/2006/wordprocessingDrawing" xmlns:w10="urn:schemas-microsoft-com:office:word" xmlns:w="http://schemas.openxmlformats.org/wordprocessingml/2006/main" xmlns:w14="http://schemas.microsoft.com/office/word/2010/wordml" xmlns:w15="http://schemas.microsoft.com/office/word/2012/wordml" xmlns:w16se="http://schemas.microsoft.com/office/word/2015/wordml/symex" xmlns:wpg="http://schemas.microsoft.com/office/word/2010/wordprocessingGroup" xmlns:wpi="http://schemas.microsoft.com/office/word/2010/wordprocessingInk" xmlns:wne="http://schemas.microsoft.com/office/word/2006/wordml" xmlns:wps="http://schemas.microsoft.com/office/word/2010/wordprocessingShape" mc:Ignorable="w14 w15 w16se wp14">
+<w:ftr xmlns:wpc="http://schemas.microsoft.com/office/word/2010/wordprocessingCanvas" xmlns:cx="http://schemas.microsoft.com/office/drawing/2014/chartex" xmlns:cx1="http://schemas.microsoft.com/office/drawing/2015/9/8/chartex" xmlns:cx2="http://schemas.microsoft.com/office/drawing/2015/10/21/chartex" xmlns:cx3="http://schemas.microsoft.com/office/drawing/2016/5/9/chartex" xmlns:cx4="http://schemas.microsoft.com/office/drawing/2016/5/10/chartex" xmlns:cx5="http://schemas.microsoft.com/office/drawing/2016/5/11/chartex" xmlns:cx6="http://schemas.microsoft.com/office/drawing/2016/5/12/chartex" xmlns:cx7="http://schemas.microsoft.com/office/drawing/2016/5/13/chartex" xmlns:cx8="http://schemas.microsoft.com/office/drawing/2016/5/14/chartex" xmlns:mc="http://schemas.openxmlformats.org/markup-compatibility/2006" xmlns:aink="http://schemas.microsoft.com/office/drawing/2016/ink" xmlns:am3d="http://schemas.microsoft.com/office/drawing/2017/model3d" xmlns:o="urn:schemas-microsoft-com:office:office" xmlns:r="http://schemas.openxmlformats.org/officeDocument/2006/relationships" xmlns:m="http://schemas.openxmlformats.org/officeDocument/2006/math" xmlns:v="urn:schemas-microsoft-com:vml" xmlns:wp14="http://schemas.microsoft.com/office/word/2010/wordprocessingDrawing" xmlns:wp="http://schemas.openxmlformats.org/drawingml/2006/wordprocessingDrawing" xmlns:w10="urn:schemas-microsoft-com:office:word" xmlns:w="http://schemas.openxmlformats.org/wordprocessingml/2006/main" xmlns:w14="http://schemas.microsoft.com/office/word/2010/wordml" xmlns:w15="http://schemas.microsoft.com/office/word/2012/wordml" xmlns:w16cid="http://schemas.microsoft.com/office/word/2016/wordml/cid" xmlns:w16se="http://schemas.microsoft.com/office/word/2015/wordml/symex" xmlns:wpg="http://schemas.microsoft.com/office/word/2010/wordprocessingGroup" xmlns:wpi="http://schemas.microsoft.com/office/word/2010/wordprocessingInk" xmlns:wne="http://schemas.microsoft.com/office/word/2006/wordml" xmlns:wps="http://schemas.microsoft.com/office/word/2010/wordprocessingShape" mc:Ignorable="w14 w15 w16se w16cid wp14">
   <w:sdt>
     <w:sdtPr>
       <w:id w:val="-1092927502"/>
@@ -4546,7 +4599,7 @@
 </file>
 
 <file path=word/footnotes.xml><?xml version="1.0" encoding="utf-8"?>
-<w:footnotes xmlns:wpc="http://schemas.microsoft.com/office/word/2010/wordprocessingCanvas" xmlns:cx="http://schemas.microsoft.com/office/drawing/2014/chartex" xmlns:mc="http://schemas.openxmlformats.org/markup-compatibility/2006" xmlns:o="urn:schemas-microsoft-com:office:office" xmlns:r="http://schemas.openxmlformats.org/officeDocument/2006/relationships" xmlns:m="http://schemas.openxmlformats.org/officeDocument/2006/math" xmlns:v="urn:schemas-microsoft-com:vml" xmlns:wp14="http://schemas.microsoft.com/office/word/2010/wordprocessingDrawing" xmlns:wp="http://schemas.openxmlformats.org/drawingml/2006/wordprocessingDrawing" xmlns:w10="urn:schemas-microsoft-com:office:word" xmlns:w="http://schemas.openxmlformats.org/wordprocessingml/2006/main" xmlns:w14="http://schemas.microsoft.com/office/word/2010/wordml" xmlns:w15="http://schemas.microsoft.com/office/word/2012/wordml" xmlns:w16se="http://schemas.microsoft.com/office/word/2015/wordml/symex" xmlns:wpg="http://schemas.microsoft.com/office/word/2010/wordprocessingGroup" xmlns:wpi="http://schemas.microsoft.com/office/word/2010/wordprocessingInk" xmlns:wne="http://schemas.microsoft.com/office/word/2006/wordml" xmlns:wps="http://schemas.microsoft.com/office/word/2010/wordprocessingShape" mc:Ignorable="w14 w15 w16se wp14">
+<w:footnotes xmlns:wpc="http://schemas.microsoft.com/office/word/2010/wordprocessingCanvas" xmlns:cx="http://schemas.microsoft.com/office/drawing/2014/chartex" xmlns:cx1="http://schemas.microsoft.com/office/drawing/2015/9/8/chartex" xmlns:cx2="http://schemas.microsoft.com/office/drawing/2015/10/21/chartex" xmlns:cx3="http://schemas.microsoft.com/office/drawing/2016/5/9/chartex" xmlns:cx4="http://schemas.microsoft.com/office/drawing/2016/5/10/chartex" xmlns:cx5="http://schemas.microsoft.com/office/drawing/2016/5/11/chartex" xmlns:cx6="http://schemas.microsoft.com/office/drawing/2016/5/12/chartex" xmlns:cx7="http://schemas.microsoft.com/office/drawing/2016/5/13/chartex" xmlns:cx8="http://schemas.microsoft.com/office/drawing/2016/5/14/chartex" xmlns:mc="http://schemas.openxmlformats.org/markup-compatibility/2006" xmlns:aink="http://schemas.microsoft.com/office/drawing/2016/ink" xmlns:am3d="http://schemas.microsoft.com/office/drawing/2017/model3d" xmlns:o="urn:schemas-microsoft-com:office:office" xmlns:r="http://schemas.openxmlformats.org/officeDocument/2006/relationships" xmlns:m="http://schemas.openxmlformats.org/officeDocument/2006/math" xmlns:v="urn:schemas-microsoft-com:vml" xmlns:wp14="http://schemas.microsoft.com/office/word/2010/wordprocessingDrawing" xmlns:wp="http://schemas.openxmlformats.org/drawingml/2006/wordprocessingDrawing" xmlns:w10="urn:schemas-microsoft-com:office:word" xmlns:w="http://schemas.openxmlformats.org/wordprocessingml/2006/main" xmlns:w14="http://schemas.microsoft.com/office/word/2010/wordml" xmlns:w15="http://schemas.microsoft.com/office/word/2012/wordml" xmlns:w16cid="http://schemas.microsoft.com/office/word/2016/wordml/cid" xmlns:w16se="http://schemas.microsoft.com/office/word/2015/wordml/symex" xmlns:wpg="http://schemas.microsoft.com/office/word/2010/wordprocessingGroup" xmlns:wpi="http://schemas.microsoft.com/office/word/2010/wordprocessingInk" xmlns:wne="http://schemas.microsoft.com/office/word/2006/wordml" xmlns:wps="http://schemas.microsoft.com/office/word/2010/wordprocessingShape" mc:Ignorable="w14 w15 w16se w16cid wp14">
   <w:footnote w:type="separator" w:id="-1">
     <w:p>
       <w:pPr>
@@ -4571,7 +4624,7 @@
 </file>
 
 <file path=word/header1.xml><?xml version="1.0" encoding="utf-8"?>
-<w:hdr xmlns:wpc="http://schemas.microsoft.com/office/word/2010/wordprocessingCanvas" xmlns:cx="http://schemas.microsoft.com/office/drawing/2014/chartex" xmlns:mc="http://schemas.openxmlformats.org/markup-compatibility/2006" xmlns:o="urn:schemas-microsoft-com:office:office" xmlns:r="http://schemas.openxmlformats.org/officeDocument/2006/relationships" xmlns:m="http://schemas.openxmlformats.org/officeDocument/2006/math" xmlns:v="urn:schemas-microsoft-com:vml" xmlns:wp14="http://schemas.microsoft.com/office/word/2010/wordprocessingDrawing" xmlns:wp="http://schemas.openxmlformats.org/drawingml/2006/wordprocessingDrawing" xmlns:w10="urn:schemas-microsoft-com:office:word" xmlns:w="http://schemas.openxmlformats.org/wordprocessingml/2006/main" xmlns:w14="http://schemas.microsoft.com/office/word/2010/wordml" xmlns:w15="http://schemas.microsoft.com/office/word/2012/wordml" xmlns:w16se="http://schemas.microsoft.com/office/word/2015/wordml/symex" xmlns:wpg="http://schemas.microsoft.com/office/word/2010/wordprocessingGroup" xmlns:wpi="http://schemas.microsoft.com/office/word/2010/wordprocessingInk" xmlns:wne="http://schemas.microsoft.com/office/word/2006/wordml" xmlns:wps="http://schemas.microsoft.com/office/word/2010/wordprocessingShape" mc:Ignorable="w14 w15 w16se wp14">
+<w:hdr xmlns:wpc="http://schemas.microsoft.com/office/word/2010/wordprocessingCanvas" xmlns:cx="http://schemas.microsoft.com/office/drawing/2014/chartex" xmlns:cx1="http://schemas.microsoft.com/office/drawing/2015/9/8/chartex" xmlns:cx2="http://schemas.microsoft.com/office/drawing/2015/10/21/chartex" xmlns:cx3="http://schemas.microsoft.com/office/drawing/2016/5/9/chartex" xmlns:cx4="http://schemas.microsoft.com/office/drawing/2016/5/10/chartex" xmlns:cx5="http://schemas.microsoft.com/office/drawing/2016/5/11/chartex" xmlns:cx6="http://schemas.microsoft.com/office/drawing/2016/5/12/chartex" xmlns:cx7="http://schemas.microsoft.com/office/drawing/2016/5/13/chartex" xmlns:cx8="http://schemas.microsoft.com/office/drawing/2016/5/14/chartex" xmlns:mc="http://schemas.openxmlformats.org/markup-compatibility/2006" xmlns:aink="http://schemas.microsoft.com/office/drawing/2016/ink" xmlns:am3d="http://schemas.microsoft.com/office/drawing/2017/model3d" xmlns:o="urn:schemas-microsoft-com:office:office" xmlns:r="http://schemas.openxmlformats.org/officeDocument/2006/relationships" xmlns:m="http://schemas.openxmlformats.org/officeDocument/2006/math" xmlns:v="urn:schemas-microsoft-com:vml" xmlns:wp14="http://schemas.microsoft.com/office/word/2010/wordprocessingDrawing" xmlns:wp="http://schemas.openxmlformats.org/drawingml/2006/wordprocessingDrawing" xmlns:w10="urn:schemas-microsoft-com:office:word" xmlns:w="http://schemas.openxmlformats.org/wordprocessingml/2006/main" xmlns:w14="http://schemas.microsoft.com/office/word/2010/wordml" xmlns:w15="http://schemas.microsoft.com/office/word/2012/wordml" xmlns:w16cid="http://schemas.microsoft.com/office/word/2016/wordml/cid" xmlns:w16se="http://schemas.microsoft.com/office/word/2015/wordml/symex" xmlns:wpg="http://schemas.microsoft.com/office/word/2010/wordprocessingGroup" xmlns:wpi="http://schemas.microsoft.com/office/word/2010/wordprocessingInk" xmlns:wne="http://schemas.microsoft.com/office/word/2006/wordml" xmlns:wps="http://schemas.microsoft.com/office/word/2010/wordprocessingShape" mc:Ignorable="w14 w15 w16se w16cid wp14">
   <w:p>
     <w:pPr>
       <w:pStyle w:val="a3"/>
@@ -4663,7 +4716,7 @@
 </file>
 
 <file path=word/numbering.xml><?xml version="1.0" encoding="utf-8"?>
-<w:numbering xmlns:wpc="http://schemas.microsoft.com/office/word/2010/wordprocessingCanvas" xmlns:cx="http://schemas.microsoft.com/office/drawing/2014/chartex" xmlns:mc="http://schemas.openxmlformats.org/markup-compatibility/2006" xmlns:o="urn:schemas-microsoft-com:office:office" xmlns:r="http://schemas.openxmlformats.org/officeDocument/2006/relationships" xmlns:m="http://schemas.openxmlformats.org/officeDocument/2006/math" xmlns:v="urn:schemas-microsoft-com:vml" xmlns:wp14="http://schemas.microsoft.com/office/word/2010/wordprocessingDrawing" xmlns:wp="http://schemas.openxmlformats.org/drawingml/2006/wordprocessingDrawing" xmlns:w10="urn:schemas-microsoft-com:office:word" xmlns:w="http://schemas.openxmlformats.org/wordprocessingml/2006/main" xmlns:w14="http://schemas.microsoft.com/office/word/2010/wordml" xmlns:w15="http://schemas.microsoft.com/office/word/2012/wordml" xmlns:w16se="http://schemas.microsoft.com/office/word/2015/wordml/symex" xmlns:wpg="http://schemas.microsoft.com/office/word/2010/wordprocessingGroup" xmlns:wpi="http://schemas.microsoft.com/office/word/2010/wordprocessingInk" xmlns:wne="http://schemas.microsoft.com/office/word/2006/wordml" xmlns:wps="http://schemas.microsoft.com/office/word/2010/wordprocessingShape" mc:Ignorable="w14 w15 w16se wp14">
+<w:numbering xmlns:wpc="http://schemas.microsoft.com/office/word/2010/wordprocessingCanvas" xmlns:cx="http://schemas.microsoft.com/office/drawing/2014/chartex" xmlns:cx1="http://schemas.microsoft.com/office/drawing/2015/9/8/chartex" xmlns:cx2="http://schemas.microsoft.com/office/drawing/2015/10/21/chartex" xmlns:cx3="http://schemas.microsoft.com/office/drawing/2016/5/9/chartex" xmlns:cx4="http://schemas.microsoft.com/office/drawing/2016/5/10/chartex" xmlns:cx5="http://schemas.microsoft.com/office/drawing/2016/5/11/chartex" xmlns:cx6="http://schemas.microsoft.com/office/drawing/2016/5/12/chartex" xmlns:cx7="http://schemas.microsoft.com/office/drawing/2016/5/13/chartex" xmlns:cx8="http://schemas.microsoft.com/office/drawing/2016/5/14/chartex" xmlns:mc="http://schemas.openxmlformats.org/markup-compatibility/2006" xmlns:aink="http://schemas.microsoft.com/office/drawing/2016/ink" xmlns:am3d="http://schemas.microsoft.com/office/drawing/2017/model3d" xmlns:o="urn:schemas-microsoft-com:office:office" xmlns:r="http://schemas.openxmlformats.org/officeDocument/2006/relationships" xmlns:m="http://schemas.openxmlformats.org/officeDocument/2006/math" xmlns:v="urn:schemas-microsoft-com:vml" xmlns:wp14="http://schemas.microsoft.com/office/word/2010/wordprocessingDrawing" xmlns:wp="http://schemas.openxmlformats.org/drawingml/2006/wordprocessingDrawing" xmlns:w10="urn:schemas-microsoft-com:office:word" xmlns:w="http://schemas.openxmlformats.org/wordprocessingml/2006/main" xmlns:w14="http://schemas.microsoft.com/office/word/2010/wordml" xmlns:w15="http://schemas.microsoft.com/office/word/2012/wordml" xmlns:w16cid="http://schemas.microsoft.com/office/word/2016/wordml/cid" xmlns:w16se="http://schemas.microsoft.com/office/word/2015/wordml/symex" xmlns:wpg="http://schemas.microsoft.com/office/word/2010/wordprocessingGroup" xmlns:wpi="http://schemas.microsoft.com/office/word/2010/wordprocessingInk" xmlns:wne="http://schemas.microsoft.com/office/word/2006/wordml" xmlns:wps="http://schemas.microsoft.com/office/word/2010/wordprocessingShape" mc:Ignorable="w14 w15 w16se w16cid wp14">
   <w:abstractNum w:abstractNumId="0" w15:restartNumberingAfterBreak="0">
     <w:nsid w:val="0D1D432D"/>
     <w:multiLevelType w:val="hybridMultilevel"/>
@@ -4864,6 +4917,119 @@
     </w:lvl>
   </w:abstractNum>
   <w:abstractNum w:abstractNumId="2" w15:restartNumberingAfterBreak="0">
+    <w:nsid w:val="1FF354F3"/>
+    <w:multiLevelType w:val="hybridMultilevel"/>
+    <w:tmpl w:val="550E6438"/>
+    <w:lvl w:ilvl="0" w:tplc="04090003">
+      <w:start w:val="1"/>
+      <w:numFmt w:val="bullet"/>
+      <w:lvlText w:val="o"/>
+      <w:lvlJc w:val="left"/>
+      <w:pPr>
+        <w:ind w:left="1800" w:hanging="360"/>
+      </w:pPr>
+      <w:rPr>
+        <w:rFonts w:ascii="Courier New" w:hAnsi="Courier New" w:cs="Courier New" w:hint="default"/>
+      </w:rPr>
+    </w:lvl>
+    <w:lvl w:ilvl="1" w:tplc="04090003" w:tentative="1">
+      <w:start w:val="1"/>
+      <w:numFmt w:val="bullet"/>
+      <w:lvlText w:val="o"/>
+      <w:lvlJc w:val="left"/>
+      <w:pPr>
+        <w:ind w:left="2520" w:hanging="360"/>
+      </w:pPr>
+      <w:rPr>
+        <w:rFonts w:ascii="Courier New" w:hAnsi="Courier New" w:cs="Courier New" w:hint="default"/>
+      </w:rPr>
+    </w:lvl>
+    <w:lvl w:ilvl="2" w:tplc="04090005" w:tentative="1">
+      <w:start w:val="1"/>
+      <w:numFmt w:val="bullet"/>
+      <w:lvlText w:val=""/>
+      <w:lvlJc w:val="left"/>
+      <w:pPr>
+        <w:ind w:left="3240" w:hanging="360"/>
+      </w:pPr>
+      <w:rPr>
+        <w:rFonts w:ascii="Wingdings" w:hAnsi="Wingdings" w:hint="default"/>
+      </w:rPr>
+    </w:lvl>
+    <w:lvl w:ilvl="3" w:tplc="04090001" w:tentative="1">
+      <w:start w:val="1"/>
+      <w:numFmt w:val="bullet"/>
+      <w:lvlText w:val=""/>
+      <w:lvlJc w:val="left"/>
+      <w:pPr>
+        <w:ind w:left="3960" w:hanging="360"/>
+      </w:pPr>
+      <w:rPr>
+        <w:rFonts w:ascii="Symbol" w:hAnsi="Symbol" w:hint="default"/>
+      </w:rPr>
+    </w:lvl>
+    <w:lvl w:ilvl="4" w:tplc="04090003" w:tentative="1">
+      <w:start w:val="1"/>
+      <w:numFmt w:val="bullet"/>
+      <w:lvlText w:val="o"/>
+      <w:lvlJc w:val="left"/>
+      <w:pPr>
+        <w:ind w:left="4680" w:hanging="360"/>
+      </w:pPr>
+      <w:rPr>
+        <w:rFonts w:ascii="Courier New" w:hAnsi="Courier New" w:cs="Courier New" w:hint="default"/>
+      </w:rPr>
+    </w:lvl>
+    <w:lvl w:ilvl="5" w:tplc="04090005" w:tentative="1">
+      <w:start w:val="1"/>
+      <w:numFmt w:val="bullet"/>
+      <w:lvlText w:val=""/>
+      <w:lvlJc w:val="left"/>
+      <w:pPr>
+        <w:ind w:left="5400" w:hanging="360"/>
+      </w:pPr>
+      <w:rPr>
+        <w:rFonts w:ascii="Wingdings" w:hAnsi="Wingdings" w:hint="default"/>
+      </w:rPr>
+    </w:lvl>
+    <w:lvl w:ilvl="6" w:tplc="04090001" w:tentative="1">
+      <w:start w:val="1"/>
+      <w:numFmt w:val="bullet"/>
+      <w:lvlText w:val=""/>
+      <w:lvlJc w:val="left"/>
+      <w:pPr>
+        <w:ind w:left="6120" w:hanging="360"/>
+      </w:pPr>
+      <w:rPr>
+        <w:rFonts w:ascii="Symbol" w:hAnsi="Symbol" w:hint="default"/>
+      </w:rPr>
+    </w:lvl>
+    <w:lvl w:ilvl="7" w:tplc="04090003" w:tentative="1">
+      <w:start w:val="1"/>
+      <w:numFmt w:val="bullet"/>
+      <w:lvlText w:val="o"/>
+      <w:lvlJc w:val="left"/>
+      <w:pPr>
+        <w:ind w:left="6840" w:hanging="360"/>
+      </w:pPr>
+      <w:rPr>
+        <w:rFonts w:ascii="Courier New" w:hAnsi="Courier New" w:cs="Courier New" w:hint="default"/>
+      </w:rPr>
+    </w:lvl>
+    <w:lvl w:ilvl="8" w:tplc="04090005" w:tentative="1">
+      <w:start w:val="1"/>
+      <w:numFmt w:val="bullet"/>
+      <w:lvlText w:val=""/>
+      <w:lvlJc w:val="left"/>
+      <w:pPr>
+        <w:ind w:left="7560" w:hanging="360"/>
+      </w:pPr>
+      <w:rPr>
+        <w:rFonts w:ascii="Wingdings" w:hAnsi="Wingdings" w:hint="default"/>
+      </w:rPr>
+    </w:lvl>
+  </w:abstractNum>
+  <w:abstractNum w:abstractNumId="3" w15:restartNumberingAfterBreak="0">
     <w:nsid w:val="3A017252"/>
     <w:multiLevelType w:val="hybridMultilevel"/>
     <w:tmpl w:val="07826EBE"/>
@@ -4976,7 +5142,7 @@
       </w:rPr>
     </w:lvl>
   </w:abstractNum>
-  <w:abstractNum w:abstractNumId="3" w15:restartNumberingAfterBreak="0">
+  <w:abstractNum w:abstractNumId="4" w15:restartNumberingAfterBreak="0">
     <w:nsid w:val="3BAD08D2"/>
     <w:multiLevelType w:val="hybridMultilevel"/>
     <w:tmpl w:val="033C7812"/>
@@ -5062,7 +5228,7 @@
       </w:pPr>
     </w:lvl>
   </w:abstractNum>
-  <w:abstractNum w:abstractNumId="4" w15:restartNumberingAfterBreak="0">
+  <w:abstractNum w:abstractNumId="5" w15:restartNumberingAfterBreak="0">
     <w:nsid w:val="3FCF384B"/>
     <w:multiLevelType w:val="hybridMultilevel"/>
     <w:tmpl w:val="94E6D324"/>
@@ -5175,7 +5341,7 @@
       </w:rPr>
     </w:lvl>
   </w:abstractNum>
-  <w:abstractNum w:abstractNumId="5" w15:restartNumberingAfterBreak="0">
+  <w:abstractNum w:abstractNumId="6" w15:restartNumberingAfterBreak="0">
     <w:nsid w:val="54494A89"/>
     <w:multiLevelType w:val="hybridMultilevel"/>
     <w:tmpl w:val="7F4038AE"/>
@@ -5285,6 +5451,119 @@
       </w:pPr>
       <w:rPr>
         <w:rFonts w:ascii="Wingdings" w:hAnsi="Wingdings" w:cs="Wingdings" w:hint="default"/>
+      </w:rPr>
+    </w:lvl>
+  </w:abstractNum>
+  <w:abstractNum w:abstractNumId="7" w15:restartNumberingAfterBreak="0">
+    <w:nsid w:val="59F85574"/>
+    <w:multiLevelType w:val="hybridMultilevel"/>
+    <w:tmpl w:val="24FEAE94"/>
+    <w:lvl w:ilvl="0" w:tplc="04090003">
+      <w:start w:val="1"/>
+      <w:numFmt w:val="bullet"/>
+      <w:lvlText w:val="o"/>
+      <w:lvlJc w:val="left"/>
+      <w:pPr>
+        <w:ind w:left="2160" w:hanging="360"/>
+      </w:pPr>
+      <w:rPr>
+        <w:rFonts w:ascii="Courier New" w:hAnsi="Courier New" w:cs="Courier New" w:hint="default"/>
+      </w:rPr>
+    </w:lvl>
+    <w:lvl w:ilvl="1" w:tplc="04090003" w:tentative="1">
+      <w:start w:val="1"/>
+      <w:numFmt w:val="bullet"/>
+      <w:lvlText w:val="o"/>
+      <w:lvlJc w:val="left"/>
+      <w:pPr>
+        <w:ind w:left="2880" w:hanging="360"/>
+      </w:pPr>
+      <w:rPr>
+        <w:rFonts w:ascii="Courier New" w:hAnsi="Courier New" w:cs="Courier New" w:hint="default"/>
+      </w:rPr>
+    </w:lvl>
+    <w:lvl w:ilvl="2" w:tplc="04090005" w:tentative="1">
+      <w:start w:val="1"/>
+      <w:numFmt w:val="bullet"/>
+      <w:lvlText w:val=""/>
+      <w:lvlJc w:val="left"/>
+      <w:pPr>
+        <w:ind w:left="3600" w:hanging="360"/>
+      </w:pPr>
+      <w:rPr>
+        <w:rFonts w:ascii="Wingdings" w:hAnsi="Wingdings" w:hint="default"/>
+      </w:rPr>
+    </w:lvl>
+    <w:lvl w:ilvl="3" w:tplc="04090001" w:tentative="1">
+      <w:start w:val="1"/>
+      <w:numFmt w:val="bullet"/>
+      <w:lvlText w:val=""/>
+      <w:lvlJc w:val="left"/>
+      <w:pPr>
+        <w:ind w:left="4320" w:hanging="360"/>
+      </w:pPr>
+      <w:rPr>
+        <w:rFonts w:ascii="Symbol" w:hAnsi="Symbol" w:hint="default"/>
+      </w:rPr>
+    </w:lvl>
+    <w:lvl w:ilvl="4" w:tplc="04090003" w:tentative="1">
+      <w:start w:val="1"/>
+      <w:numFmt w:val="bullet"/>
+      <w:lvlText w:val="o"/>
+      <w:lvlJc w:val="left"/>
+      <w:pPr>
+        <w:ind w:left="5040" w:hanging="360"/>
+      </w:pPr>
+      <w:rPr>
+        <w:rFonts w:ascii="Courier New" w:hAnsi="Courier New" w:cs="Courier New" w:hint="default"/>
+      </w:rPr>
+    </w:lvl>
+    <w:lvl w:ilvl="5" w:tplc="04090005" w:tentative="1">
+      <w:start w:val="1"/>
+      <w:numFmt w:val="bullet"/>
+      <w:lvlText w:val=""/>
+      <w:lvlJc w:val="left"/>
+      <w:pPr>
+        <w:ind w:left="5760" w:hanging="360"/>
+      </w:pPr>
+      <w:rPr>
+        <w:rFonts w:ascii="Wingdings" w:hAnsi="Wingdings" w:hint="default"/>
+      </w:rPr>
+    </w:lvl>
+    <w:lvl w:ilvl="6" w:tplc="04090001" w:tentative="1">
+      <w:start w:val="1"/>
+      <w:numFmt w:val="bullet"/>
+      <w:lvlText w:val=""/>
+      <w:lvlJc w:val="left"/>
+      <w:pPr>
+        <w:ind w:left="6480" w:hanging="360"/>
+      </w:pPr>
+      <w:rPr>
+        <w:rFonts w:ascii="Symbol" w:hAnsi="Symbol" w:hint="default"/>
+      </w:rPr>
+    </w:lvl>
+    <w:lvl w:ilvl="7" w:tplc="04090003" w:tentative="1">
+      <w:start w:val="1"/>
+      <w:numFmt w:val="bullet"/>
+      <w:lvlText w:val="o"/>
+      <w:lvlJc w:val="left"/>
+      <w:pPr>
+        <w:ind w:left="7200" w:hanging="360"/>
+      </w:pPr>
+      <w:rPr>
+        <w:rFonts w:ascii="Courier New" w:hAnsi="Courier New" w:cs="Courier New" w:hint="default"/>
+      </w:rPr>
+    </w:lvl>
+    <w:lvl w:ilvl="8" w:tplc="04090005" w:tentative="1">
+      <w:start w:val="1"/>
+      <w:numFmt w:val="bullet"/>
+      <w:lvlText w:val=""/>
+      <w:lvlJc w:val="left"/>
+      <w:pPr>
+        <w:ind w:left="7920" w:hanging="360"/>
+      </w:pPr>
+      <w:rPr>
+        <w:rFonts w:ascii="Wingdings" w:hAnsi="Wingdings" w:hint="default"/>
       </w:rPr>
     </w:lvl>
   </w:abstractNum>
@@ -5292,25 +5571,31 @@
     <w:abstractNumId w:val="0"/>
   </w:num>
   <w:num w:numId="2">
-    <w:abstractNumId w:val="4"/>
+    <w:abstractNumId w:val="5"/>
   </w:num>
   <w:num w:numId="3">
     <w:abstractNumId w:val="1"/>
   </w:num>
   <w:num w:numId="4">
+    <w:abstractNumId w:val="4"/>
+  </w:num>
+  <w:num w:numId="5">
     <w:abstractNumId w:val="3"/>
   </w:num>
-  <w:num w:numId="5">
+  <w:num w:numId="6">
+    <w:abstractNumId w:val="6"/>
+  </w:num>
+  <w:num w:numId="7">
+    <w:abstractNumId w:val="7"/>
+  </w:num>
+  <w:num w:numId="8">
     <w:abstractNumId w:val="2"/>
-  </w:num>
-  <w:num w:numId="6">
-    <w:abstractNumId w:val="5"/>
   </w:num>
 </w:numbering>
 </file>
 
 <file path=word/styles.xml><?xml version="1.0" encoding="utf-8"?>
-<w:styles xmlns:mc="http://schemas.openxmlformats.org/markup-compatibility/2006" xmlns:r="http://schemas.openxmlformats.org/officeDocument/2006/relationships" xmlns:w="http://schemas.openxmlformats.org/wordprocessingml/2006/main" xmlns:w14="http://schemas.microsoft.com/office/word/2010/wordml" xmlns:w15="http://schemas.microsoft.com/office/word/2012/wordml" xmlns:w16se="http://schemas.microsoft.com/office/word/2015/wordml/symex" mc:Ignorable="w14 w15 w16se">
+<w:styles xmlns:mc="http://schemas.openxmlformats.org/markup-compatibility/2006" xmlns:r="http://schemas.openxmlformats.org/officeDocument/2006/relationships" xmlns:w="http://schemas.openxmlformats.org/wordprocessingml/2006/main" xmlns:w14="http://schemas.microsoft.com/office/word/2010/wordml" xmlns:w15="http://schemas.microsoft.com/office/word/2012/wordml" xmlns:w16cid="http://schemas.microsoft.com/office/word/2016/wordml/cid" xmlns:w16se="http://schemas.microsoft.com/office/word/2015/wordml/symex" mc:Ignorable="w14 w15 w16se w16cid">
   <w:docDefaults>
     <w:rPrDefault>
       <w:rPr>
@@ -5326,7 +5611,7 @@
       </w:pPr>
     </w:pPrDefault>
   </w:docDefaults>
-  <w:latentStyles w:defLockedState="0" w:defUIPriority="99" w:defSemiHidden="0" w:defUnhideWhenUsed="0" w:defQFormat="0" w:count="371">
+  <w:latentStyles w:defLockedState="0" w:defUIPriority="99" w:defSemiHidden="0" w:defUnhideWhenUsed="0" w:defQFormat="0" w:count="375">
     <w:lsdException w:name="Normal" w:uiPriority="0" w:qFormat="1"/>
     <w:lsdException w:name="heading 1" w:uiPriority="9" w:qFormat="1"/>
     <w:lsdException w:name="heading 2" w:semiHidden="1" w:uiPriority="9" w:unhideWhenUsed="1" w:qFormat="1"/>
@@ -5432,7 +5717,6 @@
     <w:lsdException w:name="HTML Sample" w:semiHidden="1" w:unhideWhenUsed="1"/>
     <w:lsdException w:name="HTML Typewriter" w:semiHidden="1" w:unhideWhenUsed="1"/>
     <w:lsdException w:name="HTML Variable" w:semiHidden="1" w:unhideWhenUsed="1"/>
-    <w:lsdException w:name="Normal Table" w:semiHidden="1" w:unhideWhenUsed="1"/>
     <w:lsdException w:name="annotation subject" w:semiHidden="1" w:unhideWhenUsed="1"/>
     <w:lsdException w:name="No List" w:semiHidden="1" w:unhideWhenUsed="1"/>
     <w:lsdException w:name="Outline List 1" w:semiHidden="1" w:unhideWhenUsed="1"/>
@@ -5476,10 +5760,8 @@
     <w:lsdException w:name="Table Elegant" w:semiHidden="1" w:unhideWhenUsed="1"/>
     <w:lsdException w:name="Table Professional" w:semiHidden="1" w:unhideWhenUsed="1"/>
     <w:lsdException w:name="Table Subtle 1" w:semiHidden="1" w:unhideWhenUsed="1"/>
-    <w:lsdException w:name="Table Subtle 2" w:semiHidden="1" w:unhideWhenUsed="1"/>
     <w:lsdException w:name="Table Web 1" w:semiHidden="1" w:unhideWhenUsed="1"/>
     <w:lsdException w:name="Table Web 2" w:semiHidden="1" w:unhideWhenUsed="1"/>
-    <w:lsdException w:name="Table Web 3" w:semiHidden="1" w:unhideWhenUsed="1"/>
     <w:lsdException w:name="Balloon Text" w:semiHidden="1" w:unhideWhenUsed="1"/>
     <w:lsdException w:name="Table Grid" w:uiPriority="39"/>
     <w:lsdException w:name="Table Theme" w:semiHidden="1" w:unhideWhenUsed="1"/>
@@ -5698,6 +5980,10 @@
     <w:lsdException w:name="List Table 5 Dark Accent 6" w:uiPriority="50"/>
     <w:lsdException w:name="List Table 6 Colorful Accent 6" w:uiPriority="51"/>
     <w:lsdException w:name="List Table 7 Colorful Accent 6" w:uiPriority="52"/>
+    <w:lsdException w:name="Mention" w:semiHidden="1" w:unhideWhenUsed="1"/>
+    <w:lsdException w:name="Smart Hyperlink" w:semiHidden="1" w:unhideWhenUsed="1"/>
+    <w:lsdException w:name="Hashtag" w:semiHidden="1" w:unhideWhenUsed="1"/>
+    <w:lsdException w:name="Unresolved Mention" w:semiHidden="1" w:unhideWhenUsed="1"/>
   </w:latentStyles>
   <w:style w:type="paragraph" w:default="1" w:styleId="a">
     <w:name w:val="Normal"/>

</xml_diff>

<commit_message>
Added use case diagram. (#4)
Updated Software Requirments/מסמך דרישות.docx - Notification alerts
</commit_message>
<xml_diff>
--- a/Software Requirments/מסמך דרישות.docx
+++ b/Software Requirments/מסמך דרישות.docx
@@ -1,6 +1,6 @@
 
 <file path=word/document.xml><?xml version="1.0" encoding="utf-8"?>
-<w:document xmlns:wpc="http://schemas.microsoft.com/office/word/2010/wordprocessingCanvas" xmlns:cx="http://schemas.microsoft.com/office/drawing/2014/chartex" xmlns:mc="http://schemas.openxmlformats.org/markup-compatibility/2006" xmlns:o="urn:schemas-microsoft-com:office:office" xmlns:r="http://schemas.openxmlformats.org/officeDocument/2006/relationships" xmlns:m="http://schemas.openxmlformats.org/officeDocument/2006/math" xmlns:v="urn:schemas-microsoft-com:vml" xmlns:wp14="http://schemas.microsoft.com/office/word/2010/wordprocessingDrawing" xmlns:wp="http://schemas.openxmlformats.org/drawingml/2006/wordprocessingDrawing" xmlns:w10="urn:schemas-microsoft-com:office:word" xmlns:w="http://schemas.openxmlformats.org/wordprocessingml/2006/main" xmlns:w14="http://schemas.microsoft.com/office/word/2010/wordml" xmlns:w15="http://schemas.microsoft.com/office/word/2012/wordml" xmlns:w16se="http://schemas.microsoft.com/office/word/2015/wordml/symex" xmlns:wpg="http://schemas.microsoft.com/office/word/2010/wordprocessingGroup" xmlns:wpi="http://schemas.microsoft.com/office/word/2010/wordprocessingInk" xmlns:wne="http://schemas.microsoft.com/office/word/2006/wordml" xmlns:wps="http://schemas.microsoft.com/office/word/2010/wordprocessingShape" mc:Ignorable="w14 w15 w16se wp14">
+<w:document xmlns:wpc="http://schemas.microsoft.com/office/word/2010/wordprocessingCanvas" xmlns:cx="http://schemas.microsoft.com/office/drawing/2014/chartex" xmlns:cx1="http://schemas.microsoft.com/office/drawing/2015/9/8/chartex" xmlns:cx2="http://schemas.microsoft.com/office/drawing/2015/10/21/chartex" xmlns:cx3="http://schemas.microsoft.com/office/drawing/2016/5/9/chartex" xmlns:cx4="http://schemas.microsoft.com/office/drawing/2016/5/10/chartex" xmlns:cx5="http://schemas.microsoft.com/office/drawing/2016/5/11/chartex" xmlns:cx6="http://schemas.microsoft.com/office/drawing/2016/5/12/chartex" xmlns:cx7="http://schemas.microsoft.com/office/drawing/2016/5/13/chartex" xmlns:cx8="http://schemas.microsoft.com/office/drawing/2016/5/14/chartex" xmlns:mc="http://schemas.openxmlformats.org/markup-compatibility/2006" xmlns:aink="http://schemas.microsoft.com/office/drawing/2016/ink" xmlns:am3d="http://schemas.microsoft.com/office/drawing/2017/model3d" xmlns:o="urn:schemas-microsoft-com:office:office" xmlns:r="http://schemas.openxmlformats.org/officeDocument/2006/relationships" xmlns:m="http://schemas.openxmlformats.org/officeDocument/2006/math" xmlns:v="urn:schemas-microsoft-com:vml" xmlns:wp14="http://schemas.microsoft.com/office/word/2010/wordprocessingDrawing" xmlns:wp="http://schemas.openxmlformats.org/drawingml/2006/wordprocessingDrawing" xmlns:w10="urn:schemas-microsoft-com:office:word" xmlns:w="http://schemas.openxmlformats.org/wordprocessingml/2006/main" xmlns:w14="http://schemas.microsoft.com/office/word/2010/wordml" xmlns:w15="http://schemas.microsoft.com/office/word/2012/wordml" xmlns:w16cid="http://schemas.microsoft.com/office/word/2016/wordml/cid" xmlns:w16se="http://schemas.microsoft.com/office/word/2015/wordml/symex" xmlns:wpg="http://schemas.microsoft.com/office/word/2010/wordprocessingGroup" xmlns:wpi="http://schemas.microsoft.com/office/word/2010/wordprocessingInk" xmlns:wne="http://schemas.microsoft.com/office/word/2006/wordml" xmlns:wps="http://schemas.microsoft.com/office/word/2010/wordprocessingShape" mc:Ignorable="w14 w15 w16se w16cid wp14">
   <w:body>
     <w:p>
       <w:pPr>
@@ -257,8 +257,6 @@
             </w:r>
           </w:hyperlink>
         </w:p>
-        <w:bookmarkStart w:id="0" w:name="_GoBack"/>
-        <w:bookmarkEnd w:id="0"/>
         <w:p>
           <w:pPr>
             <w:pStyle w:val="TOC1"/>
@@ -270,93 +268,66 @@
               <w:noProof/>
             </w:rPr>
           </w:pPr>
-          <w:r>
-            <w:rPr>
-              <w:noProof/>
-            </w:rPr>
-            <w:fldChar w:fldCharType="begin"/>
-          </w:r>
-          <w:r>
-            <w:rPr>
-              <w:noProof/>
-            </w:rPr>
-            <w:instrText xml:space="preserve"> HYPERLINK \l "_Toc36751962" </w:instrText>
-          </w:r>
-          <w:r>
-            <w:rPr>
-              <w:noProof/>
-            </w:rPr>
-          </w:r>
-          <w:r>
-            <w:rPr>
-              <w:noProof/>
-            </w:rPr>
-            <w:fldChar w:fldCharType="separate"/>
-          </w:r>
-          <w:r>
-            <w:rPr>
-              <w:rStyle w:val="Hyperlink"/>
-              <w:rFonts w:asciiTheme="minorBidi" w:hAnsiTheme="minorBidi"/>
-              <w:noProof/>
-              <w:rtl/>
-            </w:rPr>
-            <w:t>חקר ישימות:</w:t>
-          </w:r>
-          <w:r>
-            <w:rPr>
-              <w:noProof/>
-              <w:webHidden/>
-            </w:rPr>
-            <w:tab/>
-          </w:r>
-          <w:r>
-            <w:rPr>
-              <w:noProof/>
-              <w:webHidden/>
-            </w:rPr>
-            <w:fldChar w:fldCharType="begin"/>
-          </w:r>
-          <w:r>
-            <w:rPr>
-              <w:noProof/>
-              <w:webHidden/>
-            </w:rPr>
-            <w:instrText xml:space="preserve"> PAGEREF _Toc36751962 \h </w:instrText>
-          </w:r>
-          <w:r>
-            <w:rPr>
-              <w:noProof/>
-              <w:webHidden/>
-            </w:rPr>
-          </w:r>
-          <w:r>
-            <w:rPr>
-              <w:noProof/>
-              <w:webHidden/>
-            </w:rPr>
-            <w:fldChar w:fldCharType="separate"/>
-          </w:r>
-          <w:r>
-            <w:rPr>
-              <w:noProof/>
-              <w:webHidden/>
-              <w:rtl/>
-            </w:rPr>
-            <w:t>1</w:t>
-          </w:r>
-          <w:r>
-            <w:rPr>
-              <w:noProof/>
-              <w:webHidden/>
-            </w:rPr>
-            <w:fldChar w:fldCharType="end"/>
-          </w:r>
-          <w:r>
-            <w:rPr>
-              <w:noProof/>
-            </w:rPr>
-            <w:fldChar w:fldCharType="end"/>
-          </w:r>
+          <w:hyperlink w:anchor="_Toc36751962" w:history="1">
+            <w:r>
+              <w:rPr>
+                <w:rStyle w:val="Hyperlink"/>
+                <w:rFonts w:asciiTheme="minorBidi" w:hAnsiTheme="minorBidi"/>
+                <w:noProof/>
+                <w:rtl/>
+              </w:rPr>
+              <w:t>חקר ישימות:</w:t>
+            </w:r>
+            <w:r>
+              <w:rPr>
+                <w:noProof/>
+                <w:webHidden/>
+              </w:rPr>
+              <w:tab/>
+            </w:r>
+            <w:r>
+              <w:rPr>
+                <w:noProof/>
+                <w:webHidden/>
+              </w:rPr>
+              <w:fldChar w:fldCharType="begin"/>
+            </w:r>
+            <w:r>
+              <w:rPr>
+                <w:noProof/>
+                <w:webHidden/>
+              </w:rPr>
+              <w:instrText xml:space="preserve"> PAGEREF _Toc36751962 \h </w:instrText>
+            </w:r>
+            <w:r>
+              <w:rPr>
+                <w:noProof/>
+                <w:webHidden/>
+              </w:rPr>
+            </w:r>
+            <w:r>
+              <w:rPr>
+                <w:noProof/>
+                <w:webHidden/>
+              </w:rPr>
+              <w:fldChar w:fldCharType="separate"/>
+            </w:r>
+            <w:r>
+              <w:rPr>
+                <w:noProof/>
+                <w:webHidden/>
+                <w:rtl/>
+              </w:rPr>
+              <w:t>1</w:t>
+            </w:r>
+            <w:r>
+              <w:rPr>
+                <w:noProof/>
+                <w:webHidden/>
+              </w:rPr>
+              <w:fldChar w:fldCharType="end"/>
+            </w:r>
+          </w:hyperlink>
         </w:p>
         <w:p>
           <w:pPr>
@@ -958,7 +929,7 @@
           <w:rtl/>
         </w:rPr>
       </w:pPr>
-      <w:bookmarkStart w:id="1" w:name="_Toc36751960"/>
+      <w:bookmarkStart w:id="0" w:name="_Toc36751960"/>
       <w:r>
         <w:rPr>
           <w:rFonts w:asciiTheme="minorBidi" w:hAnsiTheme="minorBidi" w:cstheme="minorBidi"/>
@@ -966,18 +937,83 @@
         </w:rPr>
         <w:t>שם הפרויקט:</w:t>
       </w:r>
+      <w:bookmarkEnd w:id="0"/>
+    </w:p>
+    <w:p>
+      <w:pPr>
+        <w:bidi/>
+        <w:spacing w:line="360" w:lineRule="auto"/>
+        <w:rPr>
+          <w:rtl/>
+        </w:rPr>
+      </w:pPr>
+      <w:r>
+        <w:t>S.P.A</w:t>
+      </w:r>
+    </w:p>
+    <w:p>
+      <w:pPr>
+        <w:pStyle w:val="1"/>
+        <w:bidi/>
+        <w:spacing w:line="360" w:lineRule="auto"/>
+        <w:rPr>
+          <w:rFonts w:asciiTheme="minorBidi" w:hAnsiTheme="minorBidi" w:cstheme="minorBidi"/>
+          <w:rtl/>
+        </w:rPr>
+      </w:pPr>
+      <w:bookmarkStart w:id="1" w:name="_Toc36751961"/>
+      <w:r>
+        <w:rPr>
+          <w:rFonts w:asciiTheme="minorBidi" w:hAnsiTheme="minorBidi" w:cstheme="minorBidi"/>
+          <w:rtl/>
+        </w:rPr>
+        <w:t>תיאור הפרויקט:</w:t>
+      </w:r>
       <w:bookmarkEnd w:id="1"/>
     </w:p>
     <w:p>
       <w:pPr>
         <w:bidi/>
-        <w:spacing w:line="360" w:lineRule="auto"/>
-        <w:rPr>
-          <w:rtl/>
-        </w:rPr>
-      </w:pPr>
-      <w:r>
-        <w:t>S.P.A</w:t>
+        <w:rPr>
+          <w:rtl/>
+        </w:rPr>
+      </w:pPr>
+      <w:r>
+        <w:rPr>
+          <w:rFonts w:hint="cs"/>
+          <w:rtl/>
+        </w:rPr>
+        <w:t>מערכת חכמה שתאפשר ניהול מלאי של חנות מחשבים וציוד היקפי כולל הזמנות וניהול לקוחות.</w:t>
+      </w:r>
+    </w:p>
+    <w:p>
+      <w:pPr>
+        <w:bidi/>
+        <w:rPr>
+          <w:rtl/>
+        </w:rPr>
+      </w:pPr>
+      <w:r>
+        <w:rPr>
+          <w:rFonts w:hint="cs"/>
+          <w:rtl/>
+        </w:rPr>
+        <w:t>המערכת תכיל מידע בנוגע לכמויות מלאי בחנות וכמו כן מידע בנוגע לכל פריט כגון מפרט טכני.</w:t>
+      </w:r>
+    </w:p>
+    <w:p>
+      <w:pPr>
+        <w:bidi/>
+        <w:rPr>
+          <w:rtl/>
+        </w:rPr>
+      </w:pPr>
+      <w:r>
+        <w:rPr>
+          <w:rFonts w:hint="cs"/>
+          <w:rtl/>
+        </w:rPr>
+        <w:t>המערכת תאפשר להפיק דוחות ולעקוב אחר הזמנות של לקוחות החנות.</w:t>
       </w:r>
     </w:p>
     <w:p>
@@ -990,61 +1026,160 @@
           <w:rtl/>
         </w:rPr>
       </w:pPr>
-      <w:bookmarkStart w:id="2" w:name="_Toc36751961"/>
+      <w:bookmarkStart w:id="2" w:name="_Toc36751962"/>
       <w:r>
         <w:rPr>
           <w:rFonts w:asciiTheme="minorBidi" w:hAnsiTheme="minorBidi" w:cstheme="minorBidi"/>
           <w:rtl/>
         </w:rPr>
-        <w:t>תיאור הפרויקט:</w:t>
+        <w:t xml:space="preserve">חקר </w:t>
+      </w:r>
+      <w:r>
+        <w:rPr>
+          <w:rFonts w:asciiTheme="minorBidi" w:hAnsiTheme="minorBidi" w:cstheme="minorBidi"/>
+          <w:rtl/>
+        </w:rPr>
+        <w:t>ישימות:</w:t>
       </w:r>
       <w:bookmarkEnd w:id="2"/>
     </w:p>
     <w:p>
       <w:pPr>
         <w:bidi/>
-        <w:rPr>
-          <w:rFonts w:hint="cs"/>
-          <w:rtl/>
-        </w:rPr>
-      </w:pPr>
-      <w:r>
-        <w:rPr>
-          <w:rFonts w:hint="cs"/>
-          <w:rtl/>
-        </w:rPr>
-        <w:t>מערכת חכמה שתאפשר ניהול מלאי של חנות מחשבים וציוד היקפי כולל הזמנות וניהול לקוחות.</w:t>
-      </w:r>
-    </w:p>
-    <w:p>
-      <w:pPr>
-        <w:bidi/>
-        <w:rPr>
-          <w:rFonts w:hint="cs"/>
-          <w:rtl/>
-        </w:rPr>
-      </w:pPr>
-      <w:r>
-        <w:rPr>
-          <w:rFonts w:hint="cs"/>
-          <w:rtl/>
-        </w:rPr>
-        <w:t>המערכת תכיל מידע בנוגע לכמויות מלאי בחנות וכמו כן מידע בנוגע לכל פריט כגון מפרט טכני.</w:t>
-      </w:r>
-    </w:p>
-    <w:p>
-      <w:pPr>
-        <w:bidi/>
-        <w:rPr>
-          <w:rtl/>
-        </w:rPr>
-      </w:pPr>
-      <w:r>
-        <w:rPr>
-          <w:rFonts w:hint="cs"/>
-          <w:rtl/>
-        </w:rPr>
-        <w:t>המערכת תאפשר להפיק דוחות ולעקוב אחר הזמנות של לקוחות החנות.</w:t>
+        <w:spacing w:after="0" w:line="360" w:lineRule="auto"/>
+        <w:rPr>
+          <w:rtl/>
+        </w:rPr>
+      </w:pPr>
+      <w:r>
+        <w:rPr>
+          <w:rFonts w:hint="cs"/>
+          <w:rtl/>
+        </w:rPr>
+        <w:t xml:space="preserve">האפליקציה מיועדת </w:t>
+      </w:r>
+      <w:r>
+        <w:rPr>
+          <w:rFonts w:hint="cs"/>
+          <w:rtl/>
+        </w:rPr>
+        <w:t>לבעלי חנויות מחשבים ולקוחותיהם</w:t>
+      </w:r>
+      <w:r>
+        <w:rPr>
+          <w:rFonts w:hint="cs"/>
+          <w:rtl/>
+        </w:rPr>
+        <w:t xml:space="preserve">. </w:t>
+      </w:r>
+    </w:p>
+    <w:p>
+      <w:pPr>
+        <w:bidi/>
+        <w:spacing w:after="0" w:line="360" w:lineRule="auto"/>
+        <w:rPr>
+          <w:rtl/>
+        </w:rPr>
+      </w:pPr>
+      <w:r>
+        <w:rPr>
+          <w:rFonts w:hint="cs"/>
+          <w:rtl/>
+        </w:rPr>
+        <w:t>המערכת תוכל לקדם את מטרות הארגון בכך ש</w:t>
+      </w:r>
+      <w:r>
+        <w:rPr>
+          <w:rFonts w:hint="cs"/>
+          <w:rtl/>
+        </w:rPr>
+        <w:t xml:space="preserve">תהליכים בחנות יוכלו להתבצע באופן אוטומטי </w:t>
+      </w:r>
+      <w:r>
+        <w:rPr>
+          <w:rFonts w:hint="cs"/>
+          <w:rtl/>
+        </w:rPr>
+        <w:t>ובכך להחליף תהליכים שבוצעו בעבר באופן ידני כגון ניהול קלסרי תיעוד. כמו כן המערכת תייעל המתנות</w:t>
+      </w:r>
+      <w:r>
+        <w:rPr>
+          <w:rFonts w:hint="cs"/>
+          <w:rtl/>
+        </w:rPr>
+        <w:t xml:space="preserve"> לנציגים</w:t>
+      </w:r>
+      <w:r>
+        <w:rPr>
+          <w:rFonts w:hint="cs"/>
+          <w:rtl/>
+        </w:rPr>
+        <w:t xml:space="preserve"> לצורך ביצוע הזמנה</w:t>
+      </w:r>
+      <w:r>
+        <w:rPr>
+          <w:rFonts w:hint="cs"/>
+          <w:rtl/>
+        </w:rPr>
+        <w:t xml:space="preserve">, שכן המלאי יהיה זמין </w:t>
+      </w:r>
+      <w:r>
+        <w:rPr>
+          <w:rFonts w:hint="cs"/>
+          <w:rtl/>
+        </w:rPr>
+        <w:t>במערכת</w:t>
+      </w:r>
+      <w:r>
+        <w:rPr>
+          <w:rFonts w:hint="cs"/>
+          <w:rtl/>
+        </w:rPr>
+        <w:t>.</w:t>
+      </w:r>
+    </w:p>
+    <w:p>
+      <w:pPr>
+        <w:bidi/>
+        <w:spacing w:line="360" w:lineRule="auto"/>
+        <w:rPr>
+          <w:rtl/>
+        </w:rPr>
+      </w:pPr>
+      <w:r>
+        <w:rPr>
+          <w:rFonts w:hint="cs"/>
+          <w:rtl/>
+        </w:rPr>
+        <w:t>המערכת תוכל להתממשק לשאר מערכות הארגון ב</w:t>
+      </w:r>
+      <w:r>
+        <w:rPr>
+          <w:rFonts w:hint="cs"/>
+          <w:rtl/>
+        </w:rPr>
+        <w:t>כך שתוכל להתריע במידה שמלאי של מוצר מסוים קרוב לסיום או הסתיים</w:t>
+      </w:r>
+      <w:r>
+        <w:rPr>
+          <w:rFonts w:hint="cs"/>
+          <w:rtl/>
+        </w:rPr>
+        <w:t>, בהתאם לסף שהלקוח יגדיר</w:t>
+      </w:r>
+      <w:r>
+        <w:rPr>
+          <w:rFonts w:hint="cs"/>
+          <w:rtl/>
+        </w:rPr>
+        <w:t>.</w:t>
+      </w:r>
+      <w:r>
+        <w:rPr>
+          <w:rFonts w:hint="cs"/>
+          <w:rtl/>
+        </w:rPr>
+        <w:t xml:space="preserve"> </w:t>
       </w:r>
     </w:p>
     <w:p>
@@ -1057,173 +1192,7 @@
           <w:rtl/>
         </w:rPr>
       </w:pPr>
-      <w:bookmarkStart w:id="3" w:name="_Toc36751962"/>
-      <w:r>
-        <w:rPr>
-          <w:rFonts w:asciiTheme="minorBidi" w:hAnsiTheme="minorBidi" w:cstheme="minorBidi"/>
-          <w:rtl/>
-        </w:rPr>
-        <w:t xml:space="preserve">חקר </w:t>
-      </w:r>
-      <w:r>
-        <w:rPr>
-          <w:rFonts w:asciiTheme="minorBidi" w:hAnsiTheme="minorBidi" w:cstheme="minorBidi"/>
-          <w:rtl/>
-        </w:rPr>
-        <w:t>ישימות:</w:t>
-      </w:r>
-      <w:bookmarkEnd w:id="3"/>
-    </w:p>
-    <w:p>
-      <w:pPr>
-        <w:bidi/>
-        <w:spacing w:after="0" w:line="360" w:lineRule="auto"/>
-        <w:rPr>
-          <w:rtl/>
-        </w:rPr>
-      </w:pPr>
-      <w:r>
-        <w:rPr>
-          <w:rFonts w:hint="cs"/>
-          <w:rtl/>
-        </w:rPr>
-        <w:t xml:space="preserve">האפליקציה מיועדת </w:t>
-      </w:r>
-      <w:r>
-        <w:rPr>
-          <w:rFonts w:hint="cs"/>
-          <w:rtl/>
-        </w:rPr>
-        <w:t>לבעלי חנויות מחשבים ולקוחותיהם</w:t>
-      </w:r>
-      <w:r>
-        <w:rPr>
-          <w:rFonts w:hint="cs"/>
-          <w:rtl/>
-        </w:rPr>
-        <w:t xml:space="preserve">. </w:t>
-      </w:r>
-    </w:p>
-    <w:p>
-      <w:pPr>
-        <w:bidi/>
-        <w:spacing w:after="0" w:line="360" w:lineRule="auto"/>
-        <w:rPr>
-          <w:rtl/>
-        </w:rPr>
-      </w:pPr>
-      <w:r>
-        <w:rPr>
-          <w:rFonts w:hint="cs"/>
-          <w:rtl/>
-        </w:rPr>
-        <w:t>המערכת תוכל לקדם את מטרות הארגון בכך ש</w:t>
-      </w:r>
-      <w:r>
-        <w:rPr>
-          <w:rFonts w:hint="cs"/>
-          <w:rtl/>
-        </w:rPr>
-        <w:t xml:space="preserve">תהליכים בחנות יוכלו להתבצע באופן אוטומטי </w:t>
-      </w:r>
-      <w:r>
-        <w:rPr>
-          <w:rFonts w:hint="cs"/>
-          <w:rtl/>
-        </w:rPr>
-        <w:t>ובכך להחליף תהליכים שבוצעו בעבר באופן ידני כגון ניהול קלסרי תיעוד. כמו כן המערכת תייעל המתנות</w:t>
-      </w:r>
-      <w:r>
-        <w:rPr>
-          <w:rFonts w:hint="cs"/>
-          <w:rtl/>
-        </w:rPr>
-        <w:t xml:space="preserve"> לנציגים</w:t>
-      </w:r>
-      <w:r>
-        <w:rPr>
-          <w:rFonts w:hint="cs"/>
-          <w:rtl/>
-        </w:rPr>
-        <w:t xml:space="preserve"> לצורך ביצוע הזמנה</w:t>
-      </w:r>
-      <w:r>
-        <w:rPr>
-          <w:rFonts w:hint="cs"/>
-          <w:rtl/>
-        </w:rPr>
-        <w:t xml:space="preserve">, שכן המלאי יהיה זמין </w:t>
-      </w:r>
-      <w:r>
-        <w:rPr>
-          <w:rFonts w:hint="cs"/>
-          <w:rtl/>
-        </w:rPr>
-        <w:t>במערכת</w:t>
-      </w:r>
-      <w:r>
-        <w:rPr>
-          <w:rFonts w:hint="cs"/>
-          <w:rtl/>
-        </w:rPr>
-        <w:t>.</w:t>
-      </w:r>
-    </w:p>
-    <w:p>
-      <w:pPr>
-        <w:bidi/>
-        <w:spacing w:line="360" w:lineRule="auto"/>
-        <w:rPr>
-          <w:rtl/>
-        </w:rPr>
-      </w:pPr>
-      <w:r>
-        <w:rPr>
-          <w:rFonts w:hint="cs"/>
-          <w:rtl/>
-        </w:rPr>
-        <w:t>המערכת תוכל להתממשק לשאר מערכות הארגון ב</w:t>
-      </w:r>
-      <w:r>
-        <w:rPr>
-          <w:rFonts w:hint="cs"/>
-          <w:rtl/>
-        </w:rPr>
-        <w:t>כך שתוכל להתריע במידה שמלאי של מוצר מסוים קרוב לסיום או הסתיים</w:t>
-      </w:r>
-      <w:r>
-        <w:rPr>
-          <w:rFonts w:hint="cs"/>
-          <w:rtl/>
-        </w:rPr>
-        <w:t>, בהתאם לסף שהלקוח יגדיר</w:t>
-      </w:r>
-      <w:r>
-        <w:rPr>
-          <w:rFonts w:hint="cs"/>
-          <w:rtl/>
-        </w:rPr>
-        <w:t>.</w:t>
-      </w:r>
-      <w:r>
-        <w:rPr>
-          <w:rFonts w:hint="cs"/>
-          <w:rtl/>
-        </w:rPr>
-        <w:t xml:space="preserve"> </w:t>
-      </w:r>
-    </w:p>
-    <w:p>
-      <w:pPr>
-        <w:pStyle w:val="1"/>
-        <w:bidi/>
-        <w:spacing w:line="360" w:lineRule="auto"/>
-        <w:rPr>
-          <w:rFonts w:asciiTheme="minorBidi" w:hAnsiTheme="minorBidi" w:cstheme="minorBidi"/>
-          <w:rtl/>
-        </w:rPr>
-      </w:pPr>
-      <w:bookmarkStart w:id="4" w:name="_Toc36751963"/>
+      <w:bookmarkStart w:id="3" w:name="_Toc36751963"/>
       <w:r>
         <w:rPr>
           <w:rFonts w:asciiTheme="minorBidi" w:hAnsiTheme="minorBidi" w:cstheme="minorBidi"/>
@@ -1239,7 +1208,7 @@
         </w:rPr>
         <w:t>עניין</w:t>
       </w:r>
-      <w:bookmarkEnd w:id="4"/>
+      <w:bookmarkEnd w:id="3"/>
     </w:p>
     <w:p>
       <w:pPr>
@@ -1691,7 +1660,7 @@
           <w:rtl/>
         </w:rPr>
       </w:pPr>
-      <w:bookmarkStart w:id="5" w:name="_Toc36751964"/>
+      <w:bookmarkStart w:id="4" w:name="_Toc36751964"/>
       <w:r>
         <w:rPr>
           <w:rFonts w:asciiTheme="minorBidi" w:hAnsiTheme="minorBidi" w:cstheme="minorBidi"/>
@@ -1699,26 +1668,26 @@
         </w:rPr>
         <w:t>דרישות פונקציונליות</w:t>
       </w:r>
+      <w:bookmarkEnd w:id="4"/>
+    </w:p>
+    <w:p>
+      <w:pPr>
+        <w:pStyle w:val="2"/>
+        <w:bidi/>
+        <w:spacing w:line="360" w:lineRule="auto"/>
+        <w:rPr>
+          <w:rtl/>
+        </w:rPr>
+      </w:pPr>
+      <w:bookmarkStart w:id="5" w:name="_Toc36751965"/>
+      <w:r>
+        <w:rPr>
+          <w:rFonts w:hint="cs"/>
+          <w:rtl/>
+        </w:rPr>
+        <w:t>דרישות מידע</w:t>
+      </w:r>
       <w:bookmarkEnd w:id="5"/>
-    </w:p>
-    <w:p>
-      <w:pPr>
-        <w:pStyle w:val="2"/>
-        <w:bidi/>
-        <w:spacing w:line="360" w:lineRule="auto"/>
-        <w:rPr>
-          <w:rtl/>
-        </w:rPr>
-      </w:pPr>
-      <w:bookmarkStart w:id="6" w:name="_Toc36751965"/>
-      <w:r>
-        <w:rPr>
-          <w:rFonts w:hint="cs"/>
-          <w:rtl/>
-        </w:rPr>
-        <w:t>דרישות מידע</w:t>
-      </w:r>
-      <w:bookmarkEnd w:id="6"/>
     </w:p>
     <w:p>
       <w:pPr>
@@ -1978,7 +1947,7 @@
           <w:rtl/>
         </w:rPr>
       </w:pPr>
-      <w:bookmarkStart w:id="7" w:name="_Toc36751966"/>
+      <w:bookmarkStart w:id="6" w:name="_Toc36751966"/>
       <w:r>
         <w:rPr>
           <w:rFonts w:hint="cs"/>
@@ -1986,7 +1955,7 @@
         </w:rPr>
         <w:t>דרישות תפעוליות</w:t>
       </w:r>
-      <w:bookmarkEnd w:id="7"/>
+      <w:bookmarkEnd w:id="6"/>
     </w:p>
     <w:p>
       <w:pPr>
@@ -2508,7 +2477,7 @@
                           <a14:useLocalDpi xmlns:a14="http://schemas.microsoft.com/office/drawing/2010/main" val="0"/>
                         </a:ext>
                         <a:ext uri="{96DAC541-7B7A-43D3-8B79-37D633B846F1}">
-                          <asvg:svgBlip xmlns:asvg="http://schemas.microsoft.com/office/drawing/2016/SVG/main" xmlns:w16cid="http://schemas.microsoft.com/office/word/2016/wordml/cid" xmlns:w="http://schemas.openxmlformats.org/wordprocessingml/2006/main" xmlns:w10="urn:schemas-microsoft-com:office:word" xmlns:v="urn:schemas-microsoft-com:vml" xmlns:o="urn:schemas-microsoft-com:office:office" xmlns:am3d="http://schemas.microsoft.com/office/drawing/2017/model3d" xmlns:aink="http://schemas.microsoft.com/office/drawing/2016/ink" xmlns:cx8="http://schemas.microsoft.com/office/drawing/2016/5/14/chartex" xmlns:cx7="http://schemas.microsoft.com/office/drawing/2016/5/13/chartex" xmlns:cx6="http://schemas.microsoft.com/office/drawing/2016/5/12/chartex" xmlns:cx5="http://schemas.microsoft.com/office/drawing/2016/5/11/chartex" xmlns:cx4="http://schemas.microsoft.com/office/drawing/2016/5/10/chartex" xmlns:cx3="http://schemas.microsoft.com/office/drawing/2016/5/9/chartex" xmlns:cx2="http://schemas.microsoft.com/office/drawing/2015/10/21/chartex" xmlns:cx1="http://schemas.microsoft.com/office/drawing/2015/9/8/chartex" xmlns="" r:embed="rId8"/>
+                          <asvg:svgBlip xmlns:asvg="http://schemas.microsoft.com/office/drawing/2016/SVG/main" r:embed="rId8"/>
                         </a:ext>
                       </a:extLst>
                     </a:blip>
@@ -3462,21 +3431,105 @@
           <w:rFonts w:hint="cs"/>
           <w:rtl/>
         </w:rPr>
-        <w:t>הדו"ח יכלול את הוצאות העסק אשר</w:t>
-      </w:r>
-      <w:r>
-        <w:rPr>
-          <w:rFonts w:hint="cs"/>
-          <w:rtl/>
-        </w:rPr>
-        <w:t xml:space="preserve"> יהיו סך כל מחירי הפריטים שנוספו למלאי באותו תאריך </w:t>
-      </w:r>
-      <w:r>
-        <w:rPr>
-          <w:rFonts w:hint="cs"/>
-          <w:rtl/>
-        </w:rPr>
-        <w:t>והכנסות העסק אשר יהיו סך כל ההזמנות שהתקבלו מלקוחות.</w:t>
+        <w:t>הדו"ח יכלול את הוצאות העסק אשר יהיו סך כל מחירי הפריטים שנוספו למלאי באותו תאריך והכנסות העסק אשר יהיו סך כל ההזמנות שהתקבלו מלקוחות.</w:t>
+      </w:r>
+    </w:p>
+    <w:p>
+      <w:pPr>
+        <w:pStyle w:val="a9"/>
+        <w:numPr>
+          <w:ilvl w:val="1"/>
+          <w:numId w:val="3"/>
+        </w:numPr>
+        <w:bidi/>
+        <w:spacing w:line="360" w:lineRule="auto"/>
+      </w:pPr>
+      <w:r>
+        <w:rPr>
+          <w:rFonts w:hint="cs"/>
+          <w:u w:val="single"/>
+          <w:rtl/>
+        </w:rPr>
+        <w:t>התראות:</w:t>
+      </w:r>
+      <w:r>
+        <w:rPr>
+          <w:rFonts w:hint="cs"/>
+          <w:rtl/>
+        </w:rPr>
+        <w:t xml:space="preserve"> המערכת תאפשר הגדרת התראות על מנת שבעל החנות ידע האם מלאי החנות אוזל.</w:t>
+      </w:r>
+      <w:bookmarkStart w:id="7" w:name="_GoBack"/>
+      <w:bookmarkEnd w:id="7"/>
+    </w:p>
+    <w:p>
+      <w:pPr>
+        <w:pStyle w:val="a9"/>
+        <w:numPr>
+          <w:ilvl w:val="2"/>
+          <w:numId w:val="3"/>
+        </w:numPr>
+        <w:bidi/>
+        <w:spacing w:line="360" w:lineRule="auto"/>
+      </w:pPr>
+      <w:r>
+        <w:rPr>
+          <w:rFonts w:hint="cs"/>
+          <w:rtl/>
+        </w:rPr>
+        <w:t xml:space="preserve">הגדרת התראות: המערכת תאפשר למנהל להגדיר התראות עבור מלאי מוצריו בהתאם לספים: ספים אפשריים </w:t>
+      </w:r>
+      <w:r>
+        <w:rPr>
+          <w:rtl/>
+        </w:rPr>
+        <w:t>–</w:t>
+      </w:r>
+      <w:r>
+        <w:rPr>
+          <w:rFonts w:hint="cs"/>
+          <w:rtl/>
+        </w:rPr>
+        <w:t xml:space="preserve"> ללא</w:t>
+      </w:r>
+      <w:r>
+        <w:rPr>
+          <w:rFonts w:hint="cs"/>
+          <w:rtl/>
+        </w:rPr>
+        <w:t xml:space="preserve"> (לא תצא התראה)</w:t>
+      </w:r>
+      <w:r>
+        <w:rPr>
+          <w:rFonts w:hint="cs"/>
+          <w:rtl/>
+        </w:rPr>
+        <w:t xml:space="preserve"> / נמוך / בינוני / גבוה</w:t>
+      </w:r>
+      <w:r>
+        <w:rPr>
+          <w:rFonts w:hint="cs"/>
+          <w:rtl/>
+        </w:rPr>
+        <w:t>.</w:t>
+      </w:r>
+    </w:p>
+    <w:p>
+      <w:pPr>
+        <w:pStyle w:val="a9"/>
+        <w:numPr>
+          <w:ilvl w:val="2"/>
+          <w:numId w:val="3"/>
+        </w:numPr>
+        <w:bidi/>
+        <w:spacing w:line="360" w:lineRule="auto"/>
+      </w:pPr>
+      <w:r>
+        <w:rPr>
+          <w:rFonts w:hint="cs"/>
+          <w:rtl/>
+        </w:rPr>
+        <w:t>יצירת התראה: ברקע ירוץ תהליך פעם בחצי שעה אשר יבדוק התראות שהוגדרו במערכת. במידה שיש להוציא התראה התהליך ישלוף את מלאי החנות הנוכחי וישווה מול הגדרות ההתראה ובמידה שישנו חוסר תוצג בפני המנהל התראה.</w:t>
       </w:r>
     </w:p>
     <w:p>
@@ -3551,6 +3604,7 @@
           <w:rFonts w:hint="cs"/>
           <w:rtl/>
         </w:rPr>
+        <w:lastRenderedPageBreak/>
         <w:t xml:space="preserve">הפקת דו"ח לחנות לא תעלה על </w:t>
       </w:r>
       <w:r>
@@ -3699,7 +3753,6 @@
           <w:iCs/>
           <w:rtl/>
         </w:rPr>
-        <w:lastRenderedPageBreak/>
         <w:t>שימושיות</w:t>
       </w:r>
       <w:r>
@@ -4261,7 +4314,7 @@
 </file>
 
 <file path=word/endnotes.xml><?xml version="1.0" encoding="utf-8"?>
-<w:endnotes xmlns:wpc="http://schemas.microsoft.com/office/word/2010/wordprocessingCanvas" xmlns:cx="http://schemas.microsoft.com/office/drawing/2014/chartex" xmlns:mc="http://schemas.openxmlformats.org/markup-compatibility/2006" xmlns:o="urn:schemas-microsoft-com:office:office" xmlns:r="http://schemas.openxmlformats.org/officeDocument/2006/relationships" xmlns:m="http://schemas.openxmlformats.org/officeDocument/2006/math" xmlns:v="urn:schemas-microsoft-com:vml" xmlns:wp14="http://schemas.microsoft.com/office/word/2010/wordprocessingDrawing" xmlns:wp="http://schemas.openxmlformats.org/drawingml/2006/wordprocessingDrawing" xmlns:w10="urn:schemas-microsoft-com:office:word" xmlns:w="http://schemas.openxmlformats.org/wordprocessingml/2006/main" xmlns:w14="http://schemas.microsoft.com/office/word/2010/wordml" xmlns:w15="http://schemas.microsoft.com/office/word/2012/wordml" xmlns:w16se="http://schemas.microsoft.com/office/word/2015/wordml/symex" xmlns:wpg="http://schemas.microsoft.com/office/word/2010/wordprocessingGroup" xmlns:wpi="http://schemas.microsoft.com/office/word/2010/wordprocessingInk" xmlns:wne="http://schemas.microsoft.com/office/word/2006/wordml" xmlns:wps="http://schemas.microsoft.com/office/word/2010/wordprocessingShape" mc:Ignorable="w14 w15 w16se wp14">
+<w:endnotes xmlns:wpc="http://schemas.microsoft.com/office/word/2010/wordprocessingCanvas" xmlns:cx="http://schemas.microsoft.com/office/drawing/2014/chartex" xmlns:cx1="http://schemas.microsoft.com/office/drawing/2015/9/8/chartex" xmlns:cx2="http://schemas.microsoft.com/office/drawing/2015/10/21/chartex" xmlns:cx3="http://schemas.microsoft.com/office/drawing/2016/5/9/chartex" xmlns:cx4="http://schemas.microsoft.com/office/drawing/2016/5/10/chartex" xmlns:cx5="http://schemas.microsoft.com/office/drawing/2016/5/11/chartex" xmlns:cx6="http://schemas.microsoft.com/office/drawing/2016/5/12/chartex" xmlns:cx7="http://schemas.microsoft.com/office/drawing/2016/5/13/chartex" xmlns:cx8="http://schemas.microsoft.com/office/drawing/2016/5/14/chartex" xmlns:mc="http://schemas.openxmlformats.org/markup-compatibility/2006" xmlns:aink="http://schemas.microsoft.com/office/drawing/2016/ink" xmlns:am3d="http://schemas.microsoft.com/office/drawing/2017/model3d" xmlns:o="urn:schemas-microsoft-com:office:office" xmlns:r="http://schemas.openxmlformats.org/officeDocument/2006/relationships" xmlns:m="http://schemas.openxmlformats.org/officeDocument/2006/math" xmlns:v="urn:schemas-microsoft-com:vml" xmlns:wp14="http://schemas.microsoft.com/office/word/2010/wordprocessingDrawing" xmlns:wp="http://schemas.openxmlformats.org/drawingml/2006/wordprocessingDrawing" xmlns:w10="urn:schemas-microsoft-com:office:word" xmlns:w="http://schemas.openxmlformats.org/wordprocessingml/2006/main" xmlns:w14="http://schemas.microsoft.com/office/word/2010/wordml" xmlns:w15="http://schemas.microsoft.com/office/word/2012/wordml" xmlns:w16cid="http://schemas.microsoft.com/office/word/2016/wordml/cid" xmlns:w16se="http://schemas.microsoft.com/office/word/2015/wordml/symex" xmlns:wpg="http://schemas.microsoft.com/office/word/2010/wordprocessingGroup" xmlns:wpi="http://schemas.microsoft.com/office/word/2010/wordprocessingInk" xmlns:wne="http://schemas.microsoft.com/office/word/2006/wordml" xmlns:wps="http://schemas.microsoft.com/office/word/2010/wordprocessingShape" mc:Ignorable="w14 w15 w16se w16cid wp14">
   <w:endnote w:type="separator" w:id="-1">
     <w:p>
       <w:pPr>
@@ -4286,7 +4339,7 @@
 </file>
 
 <file path=word/footer1.xml><?xml version="1.0" encoding="utf-8"?>
-<w:ftr xmlns:wpc="http://schemas.microsoft.com/office/word/2010/wordprocessingCanvas" xmlns:cx="http://schemas.microsoft.com/office/drawing/2014/chartex" xmlns:mc="http://schemas.openxmlformats.org/markup-compatibility/2006" xmlns:o="urn:schemas-microsoft-com:office:office" xmlns:r="http://schemas.openxmlformats.org/officeDocument/2006/relationships" xmlns:m="http://schemas.openxmlformats.org/officeDocument/2006/math" xmlns:v="urn:schemas-microsoft-com:vml" xmlns:wp14="http://schemas.microsoft.com/office/word/2010/wordprocessingDrawing" xmlns:wp="http://schemas.openxmlformats.org/drawingml/2006/wordprocessingDrawing" xmlns:w10="urn:schemas-microsoft-com:office:word" xmlns:w="http://schemas.openxmlformats.org/wordprocessingml/2006/main" xmlns:w14="http://schemas.microsoft.com/office/word/2010/wordml" xmlns:w15="http://schemas.microsoft.com/office/word/2012/wordml" xmlns:w16se="http://schemas.microsoft.com/office/word/2015/wordml/symex" xmlns:wpg="http://schemas.microsoft.com/office/word/2010/wordprocessingGroup" xmlns:wpi="http://schemas.microsoft.com/office/word/2010/wordprocessingInk" xmlns:wne="http://schemas.microsoft.com/office/word/2006/wordml" xmlns:wps="http://schemas.microsoft.com/office/word/2010/wordprocessingShape" mc:Ignorable="w14 w15 w16se wp14">
+<w:ftr xmlns:wpc="http://schemas.microsoft.com/office/word/2010/wordprocessingCanvas" xmlns:cx="http://schemas.microsoft.com/office/drawing/2014/chartex" xmlns:cx1="http://schemas.microsoft.com/office/drawing/2015/9/8/chartex" xmlns:cx2="http://schemas.microsoft.com/office/drawing/2015/10/21/chartex" xmlns:cx3="http://schemas.microsoft.com/office/drawing/2016/5/9/chartex" xmlns:cx4="http://schemas.microsoft.com/office/drawing/2016/5/10/chartex" xmlns:cx5="http://schemas.microsoft.com/office/drawing/2016/5/11/chartex" xmlns:cx6="http://schemas.microsoft.com/office/drawing/2016/5/12/chartex" xmlns:cx7="http://schemas.microsoft.com/office/drawing/2016/5/13/chartex" xmlns:cx8="http://schemas.microsoft.com/office/drawing/2016/5/14/chartex" xmlns:mc="http://schemas.openxmlformats.org/markup-compatibility/2006" xmlns:aink="http://schemas.microsoft.com/office/drawing/2016/ink" xmlns:am3d="http://schemas.microsoft.com/office/drawing/2017/model3d" xmlns:o="urn:schemas-microsoft-com:office:office" xmlns:r="http://schemas.openxmlformats.org/officeDocument/2006/relationships" xmlns:m="http://schemas.openxmlformats.org/officeDocument/2006/math" xmlns:v="urn:schemas-microsoft-com:vml" xmlns:wp14="http://schemas.microsoft.com/office/word/2010/wordprocessingDrawing" xmlns:wp="http://schemas.openxmlformats.org/drawingml/2006/wordprocessingDrawing" xmlns:w10="urn:schemas-microsoft-com:office:word" xmlns:w="http://schemas.openxmlformats.org/wordprocessingml/2006/main" xmlns:w14="http://schemas.microsoft.com/office/word/2010/wordml" xmlns:w15="http://schemas.microsoft.com/office/word/2012/wordml" xmlns:w16cid="http://schemas.microsoft.com/office/word/2016/wordml/cid" xmlns:w16se="http://schemas.microsoft.com/office/word/2015/wordml/symex" xmlns:wpg="http://schemas.microsoft.com/office/word/2010/wordprocessingGroup" xmlns:wpi="http://schemas.microsoft.com/office/word/2010/wordprocessingInk" xmlns:wne="http://schemas.microsoft.com/office/word/2006/wordml" xmlns:wps="http://schemas.microsoft.com/office/word/2010/wordprocessingShape" mc:Ignorable="w14 w15 w16se w16cid wp14">
   <w:sdt>
     <w:sdtPr>
       <w:id w:val="-1092927502"/>
@@ -4546,7 +4599,7 @@
 </file>
 
 <file path=word/footnotes.xml><?xml version="1.0" encoding="utf-8"?>
-<w:footnotes xmlns:wpc="http://schemas.microsoft.com/office/word/2010/wordprocessingCanvas" xmlns:cx="http://schemas.microsoft.com/office/drawing/2014/chartex" xmlns:mc="http://schemas.openxmlformats.org/markup-compatibility/2006" xmlns:o="urn:schemas-microsoft-com:office:office" xmlns:r="http://schemas.openxmlformats.org/officeDocument/2006/relationships" xmlns:m="http://schemas.openxmlformats.org/officeDocument/2006/math" xmlns:v="urn:schemas-microsoft-com:vml" xmlns:wp14="http://schemas.microsoft.com/office/word/2010/wordprocessingDrawing" xmlns:wp="http://schemas.openxmlformats.org/drawingml/2006/wordprocessingDrawing" xmlns:w10="urn:schemas-microsoft-com:office:word" xmlns:w="http://schemas.openxmlformats.org/wordprocessingml/2006/main" xmlns:w14="http://schemas.microsoft.com/office/word/2010/wordml" xmlns:w15="http://schemas.microsoft.com/office/word/2012/wordml" xmlns:w16se="http://schemas.microsoft.com/office/word/2015/wordml/symex" xmlns:wpg="http://schemas.microsoft.com/office/word/2010/wordprocessingGroup" xmlns:wpi="http://schemas.microsoft.com/office/word/2010/wordprocessingInk" xmlns:wne="http://schemas.microsoft.com/office/word/2006/wordml" xmlns:wps="http://schemas.microsoft.com/office/word/2010/wordprocessingShape" mc:Ignorable="w14 w15 w16se wp14">
+<w:footnotes xmlns:wpc="http://schemas.microsoft.com/office/word/2010/wordprocessingCanvas" xmlns:cx="http://schemas.microsoft.com/office/drawing/2014/chartex" xmlns:cx1="http://schemas.microsoft.com/office/drawing/2015/9/8/chartex" xmlns:cx2="http://schemas.microsoft.com/office/drawing/2015/10/21/chartex" xmlns:cx3="http://schemas.microsoft.com/office/drawing/2016/5/9/chartex" xmlns:cx4="http://schemas.microsoft.com/office/drawing/2016/5/10/chartex" xmlns:cx5="http://schemas.microsoft.com/office/drawing/2016/5/11/chartex" xmlns:cx6="http://schemas.microsoft.com/office/drawing/2016/5/12/chartex" xmlns:cx7="http://schemas.microsoft.com/office/drawing/2016/5/13/chartex" xmlns:cx8="http://schemas.microsoft.com/office/drawing/2016/5/14/chartex" xmlns:mc="http://schemas.openxmlformats.org/markup-compatibility/2006" xmlns:aink="http://schemas.microsoft.com/office/drawing/2016/ink" xmlns:am3d="http://schemas.microsoft.com/office/drawing/2017/model3d" xmlns:o="urn:schemas-microsoft-com:office:office" xmlns:r="http://schemas.openxmlformats.org/officeDocument/2006/relationships" xmlns:m="http://schemas.openxmlformats.org/officeDocument/2006/math" xmlns:v="urn:schemas-microsoft-com:vml" xmlns:wp14="http://schemas.microsoft.com/office/word/2010/wordprocessingDrawing" xmlns:wp="http://schemas.openxmlformats.org/drawingml/2006/wordprocessingDrawing" xmlns:w10="urn:schemas-microsoft-com:office:word" xmlns:w="http://schemas.openxmlformats.org/wordprocessingml/2006/main" xmlns:w14="http://schemas.microsoft.com/office/word/2010/wordml" xmlns:w15="http://schemas.microsoft.com/office/word/2012/wordml" xmlns:w16cid="http://schemas.microsoft.com/office/word/2016/wordml/cid" xmlns:w16se="http://schemas.microsoft.com/office/word/2015/wordml/symex" xmlns:wpg="http://schemas.microsoft.com/office/word/2010/wordprocessingGroup" xmlns:wpi="http://schemas.microsoft.com/office/word/2010/wordprocessingInk" xmlns:wne="http://schemas.microsoft.com/office/word/2006/wordml" xmlns:wps="http://schemas.microsoft.com/office/word/2010/wordprocessingShape" mc:Ignorable="w14 w15 w16se w16cid wp14">
   <w:footnote w:type="separator" w:id="-1">
     <w:p>
       <w:pPr>
@@ -4571,7 +4624,7 @@
 </file>
 
 <file path=word/header1.xml><?xml version="1.0" encoding="utf-8"?>
-<w:hdr xmlns:wpc="http://schemas.microsoft.com/office/word/2010/wordprocessingCanvas" xmlns:cx="http://schemas.microsoft.com/office/drawing/2014/chartex" xmlns:mc="http://schemas.openxmlformats.org/markup-compatibility/2006" xmlns:o="urn:schemas-microsoft-com:office:office" xmlns:r="http://schemas.openxmlformats.org/officeDocument/2006/relationships" xmlns:m="http://schemas.openxmlformats.org/officeDocument/2006/math" xmlns:v="urn:schemas-microsoft-com:vml" xmlns:wp14="http://schemas.microsoft.com/office/word/2010/wordprocessingDrawing" xmlns:wp="http://schemas.openxmlformats.org/drawingml/2006/wordprocessingDrawing" xmlns:w10="urn:schemas-microsoft-com:office:word" xmlns:w="http://schemas.openxmlformats.org/wordprocessingml/2006/main" xmlns:w14="http://schemas.microsoft.com/office/word/2010/wordml" xmlns:w15="http://schemas.microsoft.com/office/word/2012/wordml" xmlns:w16se="http://schemas.microsoft.com/office/word/2015/wordml/symex" xmlns:wpg="http://schemas.microsoft.com/office/word/2010/wordprocessingGroup" xmlns:wpi="http://schemas.microsoft.com/office/word/2010/wordprocessingInk" xmlns:wne="http://schemas.microsoft.com/office/word/2006/wordml" xmlns:wps="http://schemas.microsoft.com/office/word/2010/wordprocessingShape" mc:Ignorable="w14 w15 w16se wp14">
+<w:hdr xmlns:wpc="http://schemas.microsoft.com/office/word/2010/wordprocessingCanvas" xmlns:cx="http://schemas.microsoft.com/office/drawing/2014/chartex" xmlns:cx1="http://schemas.microsoft.com/office/drawing/2015/9/8/chartex" xmlns:cx2="http://schemas.microsoft.com/office/drawing/2015/10/21/chartex" xmlns:cx3="http://schemas.microsoft.com/office/drawing/2016/5/9/chartex" xmlns:cx4="http://schemas.microsoft.com/office/drawing/2016/5/10/chartex" xmlns:cx5="http://schemas.microsoft.com/office/drawing/2016/5/11/chartex" xmlns:cx6="http://schemas.microsoft.com/office/drawing/2016/5/12/chartex" xmlns:cx7="http://schemas.microsoft.com/office/drawing/2016/5/13/chartex" xmlns:cx8="http://schemas.microsoft.com/office/drawing/2016/5/14/chartex" xmlns:mc="http://schemas.openxmlformats.org/markup-compatibility/2006" xmlns:aink="http://schemas.microsoft.com/office/drawing/2016/ink" xmlns:am3d="http://schemas.microsoft.com/office/drawing/2017/model3d" xmlns:o="urn:schemas-microsoft-com:office:office" xmlns:r="http://schemas.openxmlformats.org/officeDocument/2006/relationships" xmlns:m="http://schemas.openxmlformats.org/officeDocument/2006/math" xmlns:v="urn:schemas-microsoft-com:vml" xmlns:wp14="http://schemas.microsoft.com/office/word/2010/wordprocessingDrawing" xmlns:wp="http://schemas.openxmlformats.org/drawingml/2006/wordprocessingDrawing" xmlns:w10="urn:schemas-microsoft-com:office:word" xmlns:w="http://schemas.openxmlformats.org/wordprocessingml/2006/main" xmlns:w14="http://schemas.microsoft.com/office/word/2010/wordml" xmlns:w15="http://schemas.microsoft.com/office/word/2012/wordml" xmlns:w16cid="http://schemas.microsoft.com/office/word/2016/wordml/cid" xmlns:w16se="http://schemas.microsoft.com/office/word/2015/wordml/symex" xmlns:wpg="http://schemas.microsoft.com/office/word/2010/wordprocessingGroup" xmlns:wpi="http://schemas.microsoft.com/office/word/2010/wordprocessingInk" xmlns:wne="http://schemas.microsoft.com/office/word/2006/wordml" xmlns:wps="http://schemas.microsoft.com/office/word/2010/wordprocessingShape" mc:Ignorable="w14 w15 w16se w16cid wp14">
   <w:p>
     <w:pPr>
       <w:pStyle w:val="a3"/>
@@ -4663,7 +4716,7 @@
 </file>
 
 <file path=word/numbering.xml><?xml version="1.0" encoding="utf-8"?>
-<w:numbering xmlns:wpc="http://schemas.microsoft.com/office/word/2010/wordprocessingCanvas" xmlns:cx="http://schemas.microsoft.com/office/drawing/2014/chartex" xmlns:mc="http://schemas.openxmlformats.org/markup-compatibility/2006" xmlns:o="urn:schemas-microsoft-com:office:office" xmlns:r="http://schemas.openxmlformats.org/officeDocument/2006/relationships" xmlns:m="http://schemas.openxmlformats.org/officeDocument/2006/math" xmlns:v="urn:schemas-microsoft-com:vml" xmlns:wp14="http://schemas.microsoft.com/office/word/2010/wordprocessingDrawing" xmlns:wp="http://schemas.openxmlformats.org/drawingml/2006/wordprocessingDrawing" xmlns:w10="urn:schemas-microsoft-com:office:word" xmlns:w="http://schemas.openxmlformats.org/wordprocessingml/2006/main" xmlns:w14="http://schemas.microsoft.com/office/word/2010/wordml" xmlns:w15="http://schemas.microsoft.com/office/word/2012/wordml" xmlns:w16se="http://schemas.microsoft.com/office/word/2015/wordml/symex" xmlns:wpg="http://schemas.microsoft.com/office/word/2010/wordprocessingGroup" xmlns:wpi="http://schemas.microsoft.com/office/word/2010/wordprocessingInk" xmlns:wne="http://schemas.microsoft.com/office/word/2006/wordml" xmlns:wps="http://schemas.microsoft.com/office/word/2010/wordprocessingShape" mc:Ignorable="w14 w15 w16se wp14">
+<w:numbering xmlns:wpc="http://schemas.microsoft.com/office/word/2010/wordprocessingCanvas" xmlns:cx="http://schemas.microsoft.com/office/drawing/2014/chartex" xmlns:cx1="http://schemas.microsoft.com/office/drawing/2015/9/8/chartex" xmlns:cx2="http://schemas.microsoft.com/office/drawing/2015/10/21/chartex" xmlns:cx3="http://schemas.microsoft.com/office/drawing/2016/5/9/chartex" xmlns:cx4="http://schemas.microsoft.com/office/drawing/2016/5/10/chartex" xmlns:cx5="http://schemas.microsoft.com/office/drawing/2016/5/11/chartex" xmlns:cx6="http://schemas.microsoft.com/office/drawing/2016/5/12/chartex" xmlns:cx7="http://schemas.microsoft.com/office/drawing/2016/5/13/chartex" xmlns:cx8="http://schemas.microsoft.com/office/drawing/2016/5/14/chartex" xmlns:mc="http://schemas.openxmlformats.org/markup-compatibility/2006" xmlns:aink="http://schemas.microsoft.com/office/drawing/2016/ink" xmlns:am3d="http://schemas.microsoft.com/office/drawing/2017/model3d" xmlns:o="urn:schemas-microsoft-com:office:office" xmlns:r="http://schemas.openxmlformats.org/officeDocument/2006/relationships" xmlns:m="http://schemas.openxmlformats.org/officeDocument/2006/math" xmlns:v="urn:schemas-microsoft-com:vml" xmlns:wp14="http://schemas.microsoft.com/office/word/2010/wordprocessingDrawing" xmlns:wp="http://schemas.openxmlformats.org/drawingml/2006/wordprocessingDrawing" xmlns:w10="urn:schemas-microsoft-com:office:word" xmlns:w="http://schemas.openxmlformats.org/wordprocessingml/2006/main" xmlns:w14="http://schemas.microsoft.com/office/word/2010/wordml" xmlns:w15="http://schemas.microsoft.com/office/word/2012/wordml" xmlns:w16cid="http://schemas.microsoft.com/office/word/2016/wordml/cid" xmlns:w16se="http://schemas.microsoft.com/office/word/2015/wordml/symex" xmlns:wpg="http://schemas.microsoft.com/office/word/2010/wordprocessingGroup" xmlns:wpi="http://schemas.microsoft.com/office/word/2010/wordprocessingInk" xmlns:wne="http://schemas.microsoft.com/office/word/2006/wordml" xmlns:wps="http://schemas.microsoft.com/office/word/2010/wordprocessingShape" mc:Ignorable="w14 w15 w16se w16cid wp14">
   <w:abstractNum w:abstractNumId="0" w15:restartNumberingAfterBreak="0">
     <w:nsid w:val="0D1D432D"/>
     <w:multiLevelType w:val="hybridMultilevel"/>
@@ -4864,6 +4917,119 @@
     </w:lvl>
   </w:abstractNum>
   <w:abstractNum w:abstractNumId="2" w15:restartNumberingAfterBreak="0">
+    <w:nsid w:val="1FF354F3"/>
+    <w:multiLevelType w:val="hybridMultilevel"/>
+    <w:tmpl w:val="550E6438"/>
+    <w:lvl w:ilvl="0" w:tplc="04090003">
+      <w:start w:val="1"/>
+      <w:numFmt w:val="bullet"/>
+      <w:lvlText w:val="o"/>
+      <w:lvlJc w:val="left"/>
+      <w:pPr>
+        <w:ind w:left="1800" w:hanging="360"/>
+      </w:pPr>
+      <w:rPr>
+        <w:rFonts w:ascii="Courier New" w:hAnsi="Courier New" w:cs="Courier New" w:hint="default"/>
+      </w:rPr>
+    </w:lvl>
+    <w:lvl w:ilvl="1" w:tplc="04090003" w:tentative="1">
+      <w:start w:val="1"/>
+      <w:numFmt w:val="bullet"/>
+      <w:lvlText w:val="o"/>
+      <w:lvlJc w:val="left"/>
+      <w:pPr>
+        <w:ind w:left="2520" w:hanging="360"/>
+      </w:pPr>
+      <w:rPr>
+        <w:rFonts w:ascii="Courier New" w:hAnsi="Courier New" w:cs="Courier New" w:hint="default"/>
+      </w:rPr>
+    </w:lvl>
+    <w:lvl w:ilvl="2" w:tplc="04090005" w:tentative="1">
+      <w:start w:val="1"/>
+      <w:numFmt w:val="bullet"/>
+      <w:lvlText w:val=""/>
+      <w:lvlJc w:val="left"/>
+      <w:pPr>
+        <w:ind w:left="3240" w:hanging="360"/>
+      </w:pPr>
+      <w:rPr>
+        <w:rFonts w:ascii="Wingdings" w:hAnsi="Wingdings" w:hint="default"/>
+      </w:rPr>
+    </w:lvl>
+    <w:lvl w:ilvl="3" w:tplc="04090001" w:tentative="1">
+      <w:start w:val="1"/>
+      <w:numFmt w:val="bullet"/>
+      <w:lvlText w:val=""/>
+      <w:lvlJc w:val="left"/>
+      <w:pPr>
+        <w:ind w:left="3960" w:hanging="360"/>
+      </w:pPr>
+      <w:rPr>
+        <w:rFonts w:ascii="Symbol" w:hAnsi="Symbol" w:hint="default"/>
+      </w:rPr>
+    </w:lvl>
+    <w:lvl w:ilvl="4" w:tplc="04090003" w:tentative="1">
+      <w:start w:val="1"/>
+      <w:numFmt w:val="bullet"/>
+      <w:lvlText w:val="o"/>
+      <w:lvlJc w:val="left"/>
+      <w:pPr>
+        <w:ind w:left="4680" w:hanging="360"/>
+      </w:pPr>
+      <w:rPr>
+        <w:rFonts w:ascii="Courier New" w:hAnsi="Courier New" w:cs="Courier New" w:hint="default"/>
+      </w:rPr>
+    </w:lvl>
+    <w:lvl w:ilvl="5" w:tplc="04090005" w:tentative="1">
+      <w:start w:val="1"/>
+      <w:numFmt w:val="bullet"/>
+      <w:lvlText w:val=""/>
+      <w:lvlJc w:val="left"/>
+      <w:pPr>
+        <w:ind w:left="5400" w:hanging="360"/>
+      </w:pPr>
+      <w:rPr>
+        <w:rFonts w:ascii="Wingdings" w:hAnsi="Wingdings" w:hint="default"/>
+      </w:rPr>
+    </w:lvl>
+    <w:lvl w:ilvl="6" w:tplc="04090001" w:tentative="1">
+      <w:start w:val="1"/>
+      <w:numFmt w:val="bullet"/>
+      <w:lvlText w:val=""/>
+      <w:lvlJc w:val="left"/>
+      <w:pPr>
+        <w:ind w:left="6120" w:hanging="360"/>
+      </w:pPr>
+      <w:rPr>
+        <w:rFonts w:ascii="Symbol" w:hAnsi="Symbol" w:hint="default"/>
+      </w:rPr>
+    </w:lvl>
+    <w:lvl w:ilvl="7" w:tplc="04090003" w:tentative="1">
+      <w:start w:val="1"/>
+      <w:numFmt w:val="bullet"/>
+      <w:lvlText w:val="o"/>
+      <w:lvlJc w:val="left"/>
+      <w:pPr>
+        <w:ind w:left="6840" w:hanging="360"/>
+      </w:pPr>
+      <w:rPr>
+        <w:rFonts w:ascii="Courier New" w:hAnsi="Courier New" w:cs="Courier New" w:hint="default"/>
+      </w:rPr>
+    </w:lvl>
+    <w:lvl w:ilvl="8" w:tplc="04090005" w:tentative="1">
+      <w:start w:val="1"/>
+      <w:numFmt w:val="bullet"/>
+      <w:lvlText w:val=""/>
+      <w:lvlJc w:val="left"/>
+      <w:pPr>
+        <w:ind w:left="7560" w:hanging="360"/>
+      </w:pPr>
+      <w:rPr>
+        <w:rFonts w:ascii="Wingdings" w:hAnsi="Wingdings" w:hint="default"/>
+      </w:rPr>
+    </w:lvl>
+  </w:abstractNum>
+  <w:abstractNum w:abstractNumId="3" w15:restartNumberingAfterBreak="0">
     <w:nsid w:val="3A017252"/>
     <w:multiLevelType w:val="hybridMultilevel"/>
     <w:tmpl w:val="07826EBE"/>
@@ -4976,7 +5142,7 @@
       </w:rPr>
     </w:lvl>
   </w:abstractNum>
-  <w:abstractNum w:abstractNumId="3" w15:restartNumberingAfterBreak="0">
+  <w:abstractNum w:abstractNumId="4" w15:restartNumberingAfterBreak="0">
     <w:nsid w:val="3BAD08D2"/>
     <w:multiLevelType w:val="hybridMultilevel"/>
     <w:tmpl w:val="033C7812"/>
@@ -5062,7 +5228,7 @@
       </w:pPr>
     </w:lvl>
   </w:abstractNum>
-  <w:abstractNum w:abstractNumId="4" w15:restartNumberingAfterBreak="0">
+  <w:abstractNum w:abstractNumId="5" w15:restartNumberingAfterBreak="0">
     <w:nsid w:val="3FCF384B"/>
     <w:multiLevelType w:val="hybridMultilevel"/>
     <w:tmpl w:val="94E6D324"/>
@@ -5175,7 +5341,7 @@
       </w:rPr>
     </w:lvl>
   </w:abstractNum>
-  <w:abstractNum w:abstractNumId="5" w15:restartNumberingAfterBreak="0">
+  <w:abstractNum w:abstractNumId="6" w15:restartNumberingAfterBreak="0">
     <w:nsid w:val="54494A89"/>
     <w:multiLevelType w:val="hybridMultilevel"/>
     <w:tmpl w:val="7F4038AE"/>
@@ -5285,6 +5451,119 @@
       </w:pPr>
       <w:rPr>
         <w:rFonts w:ascii="Wingdings" w:hAnsi="Wingdings" w:cs="Wingdings" w:hint="default"/>
+      </w:rPr>
+    </w:lvl>
+  </w:abstractNum>
+  <w:abstractNum w:abstractNumId="7" w15:restartNumberingAfterBreak="0">
+    <w:nsid w:val="59F85574"/>
+    <w:multiLevelType w:val="hybridMultilevel"/>
+    <w:tmpl w:val="24FEAE94"/>
+    <w:lvl w:ilvl="0" w:tplc="04090003">
+      <w:start w:val="1"/>
+      <w:numFmt w:val="bullet"/>
+      <w:lvlText w:val="o"/>
+      <w:lvlJc w:val="left"/>
+      <w:pPr>
+        <w:ind w:left="2160" w:hanging="360"/>
+      </w:pPr>
+      <w:rPr>
+        <w:rFonts w:ascii="Courier New" w:hAnsi="Courier New" w:cs="Courier New" w:hint="default"/>
+      </w:rPr>
+    </w:lvl>
+    <w:lvl w:ilvl="1" w:tplc="04090003" w:tentative="1">
+      <w:start w:val="1"/>
+      <w:numFmt w:val="bullet"/>
+      <w:lvlText w:val="o"/>
+      <w:lvlJc w:val="left"/>
+      <w:pPr>
+        <w:ind w:left="2880" w:hanging="360"/>
+      </w:pPr>
+      <w:rPr>
+        <w:rFonts w:ascii="Courier New" w:hAnsi="Courier New" w:cs="Courier New" w:hint="default"/>
+      </w:rPr>
+    </w:lvl>
+    <w:lvl w:ilvl="2" w:tplc="04090005" w:tentative="1">
+      <w:start w:val="1"/>
+      <w:numFmt w:val="bullet"/>
+      <w:lvlText w:val=""/>
+      <w:lvlJc w:val="left"/>
+      <w:pPr>
+        <w:ind w:left="3600" w:hanging="360"/>
+      </w:pPr>
+      <w:rPr>
+        <w:rFonts w:ascii="Wingdings" w:hAnsi="Wingdings" w:hint="default"/>
+      </w:rPr>
+    </w:lvl>
+    <w:lvl w:ilvl="3" w:tplc="04090001" w:tentative="1">
+      <w:start w:val="1"/>
+      <w:numFmt w:val="bullet"/>
+      <w:lvlText w:val=""/>
+      <w:lvlJc w:val="left"/>
+      <w:pPr>
+        <w:ind w:left="4320" w:hanging="360"/>
+      </w:pPr>
+      <w:rPr>
+        <w:rFonts w:ascii="Symbol" w:hAnsi="Symbol" w:hint="default"/>
+      </w:rPr>
+    </w:lvl>
+    <w:lvl w:ilvl="4" w:tplc="04090003" w:tentative="1">
+      <w:start w:val="1"/>
+      <w:numFmt w:val="bullet"/>
+      <w:lvlText w:val="o"/>
+      <w:lvlJc w:val="left"/>
+      <w:pPr>
+        <w:ind w:left="5040" w:hanging="360"/>
+      </w:pPr>
+      <w:rPr>
+        <w:rFonts w:ascii="Courier New" w:hAnsi="Courier New" w:cs="Courier New" w:hint="default"/>
+      </w:rPr>
+    </w:lvl>
+    <w:lvl w:ilvl="5" w:tplc="04090005" w:tentative="1">
+      <w:start w:val="1"/>
+      <w:numFmt w:val="bullet"/>
+      <w:lvlText w:val=""/>
+      <w:lvlJc w:val="left"/>
+      <w:pPr>
+        <w:ind w:left="5760" w:hanging="360"/>
+      </w:pPr>
+      <w:rPr>
+        <w:rFonts w:ascii="Wingdings" w:hAnsi="Wingdings" w:hint="default"/>
+      </w:rPr>
+    </w:lvl>
+    <w:lvl w:ilvl="6" w:tplc="04090001" w:tentative="1">
+      <w:start w:val="1"/>
+      <w:numFmt w:val="bullet"/>
+      <w:lvlText w:val=""/>
+      <w:lvlJc w:val="left"/>
+      <w:pPr>
+        <w:ind w:left="6480" w:hanging="360"/>
+      </w:pPr>
+      <w:rPr>
+        <w:rFonts w:ascii="Symbol" w:hAnsi="Symbol" w:hint="default"/>
+      </w:rPr>
+    </w:lvl>
+    <w:lvl w:ilvl="7" w:tplc="04090003" w:tentative="1">
+      <w:start w:val="1"/>
+      <w:numFmt w:val="bullet"/>
+      <w:lvlText w:val="o"/>
+      <w:lvlJc w:val="left"/>
+      <w:pPr>
+        <w:ind w:left="7200" w:hanging="360"/>
+      </w:pPr>
+      <w:rPr>
+        <w:rFonts w:ascii="Courier New" w:hAnsi="Courier New" w:cs="Courier New" w:hint="default"/>
+      </w:rPr>
+    </w:lvl>
+    <w:lvl w:ilvl="8" w:tplc="04090005" w:tentative="1">
+      <w:start w:val="1"/>
+      <w:numFmt w:val="bullet"/>
+      <w:lvlText w:val=""/>
+      <w:lvlJc w:val="left"/>
+      <w:pPr>
+        <w:ind w:left="7920" w:hanging="360"/>
+      </w:pPr>
+      <w:rPr>
+        <w:rFonts w:ascii="Wingdings" w:hAnsi="Wingdings" w:hint="default"/>
       </w:rPr>
     </w:lvl>
   </w:abstractNum>
@@ -5292,25 +5571,31 @@
     <w:abstractNumId w:val="0"/>
   </w:num>
   <w:num w:numId="2">
-    <w:abstractNumId w:val="4"/>
+    <w:abstractNumId w:val="5"/>
   </w:num>
   <w:num w:numId="3">
     <w:abstractNumId w:val="1"/>
   </w:num>
   <w:num w:numId="4">
+    <w:abstractNumId w:val="4"/>
+  </w:num>
+  <w:num w:numId="5">
     <w:abstractNumId w:val="3"/>
   </w:num>
-  <w:num w:numId="5">
+  <w:num w:numId="6">
+    <w:abstractNumId w:val="6"/>
+  </w:num>
+  <w:num w:numId="7">
+    <w:abstractNumId w:val="7"/>
+  </w:num>
+  <w:num w:numId="8">
     <w:abstractNumId w:val="2"/>
-  </w:num>
-  <w:num w:numId="6">
-    <w:abstractNumId w:val="5"/>
   </w:num>
 </w:numbering>
 </file>
 
 <file path=word/styles.xml><?xml version="1.0" encoding="utf-8"?>
-<w:styles xmlns:mc="http://schemas.openxmlformats.org/markup-compatibility/2006" xmlns:r="http://schemas.openxmlformats.org/officeDocument/2006/relationships" xmlns:w="http://schemas.openxmlformats.org/wordprocessingml/2006/main" xmlns:w14="http://schemas.microsoft.com/office/word/2010/wordml" xmlns:w15="http://schemas.microsoft.com/office/word/2012/wordml" xmlns:w16se="http://schemas.microsoft.com/office/word/2015/wordml/symex" mc:Ignorable="w14 w15 w16se">
+<w:styles xmlns:mc="http://schemas.openxmlformats.org/markup-compatibility/2006" xmlns:r="http://schemas.openxmlformats.org/officeDocument/2006/relationships" xmlns:w="http://schemas.openxmlformats.org/wordprocessingml/2006/main" xmlns:w14="http://schemas.microsoft.com/office/word/2010/wordml" xmlns:w15="http://schemas.microsoft.com/office/word/2012/wordml" xmlns:w16cid="http://schemas.microsoft.com/office/word/2016/wordml/cid" xmlns:w16se="http://schemas.microsoft.com/office/word/2015/wordml/symex" mc:Ignorable="w14 w15 w16se w16cid">
   <w:docDefaults>
     <w:rPrDefault>
       <w:rPr>
@@ -5326,7 +5611,7 @@
       </w:pPr>
     </w:pPrDefault>
   </w:docDefaults>
-  <w:latentStyles w:defLockedState="0" w:defUIPriority="99" w:defSemiHidden="0" w:defUnhideWhenUsed="0" w:defQFormat="0" w:count="371">
+  <w:latentStyles w:defLockedState="0" w:defUIPriority="99" w:defSemiHidden="0" w:defUnhideWhenUsed="0" w:defQFormat="0" w:count="375">
     <w:lsdException w:name="Normal" w:uiPriority="0" w:qFormat="1"/>
     <w:lsdException w:name="heading 1" w:uiPriority="9" w:qFormat="1"/>
     <w:lsdException w:name="heading 2" w:semiHidden="1" w:uiPriority="9" w:unhideWhenUsed="1" w:qFormat="1"/>
@@ -5432,7 +5717,6 @@
     <w:lsdException w:name="HTML Sample" w:semiHidden="1" w:unhideWhenUsed="1"/>
     <w:lsdException w:name="HTML Typewriter" w:semiHidden="1" w:unhideWhenUsed="1"/>
     <w:lsdException w:name="HTML Variable" w:semiHidden="1" w:unhideWhenUsed="1"/>
-    <w:lsdException w:name="Normal Table" w:semiHidden="1" w:unhideWhenUsed="1"/>
     <w:lsdException w:name="annotation subject" w:semiHidden="1" w:unhideWhenUsed="1"/>
     <w:lsdException w:name="No List" w:semiHidden="1" w:unhideWhenUsed="1"/>
     <w:lsdException w:name="Outline List 1" w:semiHidden="1" w:unhideWhenUsed="1"/>
@@ -5476,10 +5760,8 @@
     <w:lsdException w:name="Table Elegant" w:semiHidden="1" w:unhideWhenUsed="1"/>
     <w:lsdException w:name="Table Professional" w:semiHidden="1" w:unhideWhenUsed="1"/>
     <w:lsdException w:name="Table Subtle 1" w:semiHidden="1" w:unhideWhenUsed="1"/>
-    <w:lsdException w:name="Table Subtle 2" w:semiHidden="1" w:unhideWhenUsed="1"/>
     <w:lsdException w:name="Table Web 1" w:semiHidden="1" w:unhideWhenUsed="1"/>
     <w:lsdException w:name="Table Web 2" w:semiHidden="1" w:unhideWhenUsed="1"/>
-    <w:lsdException w:name="Table Web 3" w:semiHidden="1" w:unhideWhenUsed="1"/>
     <w:lsdException w:name="Balloon Text" w:semiHidden="1" w:unhideWhenUsed="1"/>
     <w:lsdException w:name="Table Grid" w:uiPriority="39"/>
     <w:lsdException w:name="Table Theme" w:semiHidden="1" w:unhideWhenUsed="1"/>
@@ -5698,6 +5980,10 @@
     <w:lsdException w:name="List Table 5 Dark Accent 6" w:uiPriority="50"/>
     <w:lsdException w:name="List Table 6 Colorful Accent 6" w:uiPriority="51"/>
     <w:lsdException w:name="List Table 7 Colorful Accent 6" w:uiPriority="52"/>
+    <w:lsdException w:name="Mention" w:semiHidden="1" w:unhideWhenUsed="1"/>
+    <w:lsdException w:name="Smart Hyperlink" w:semiHidden="1" w:unhideWhenUsed="1"/>
+    <w:lsdException w:name="Hashtag" w:semiHidden="1" w:unhideWhenUsed="1"/>
+    <w:lsdException w:name="Unresolved Mention" w:semiHidden="1" w:unhideWhenUsed="1"/>
   </w:latentStyles>
   <w:style w:type="paragraph" w:default="1" w:styleId="a">
     <w:name w:val="Normal"/>

</xml_diff>